<commit_message>
update report per baseline submission. add placeholders for improved submission.
</commit_message>
<xml_diff>
--- a/M6 Programming/Report/COSC-523-M6Project.docx
+++ b/M6 Programming/Report/COSC-523-M6Project.docx
@@ -47,7 +47,16 @@
           <w:sz w:val="22"/>
           <w:szCs w:val="22"/>
         </w:rPr>
-        <w:t>, Makenna Shae Owens, and Marc Mahanna</w:t>
+        <w:t xml:space="preserve">, Makenna Shae Owens, and Marc Mahanna </w:t>
+      </w:r>
+      <w:r>
+        <w:rPr>
+          <w:rFonts w:ascii="TimesNewRomanPSMT" w:hAnsi="TimesNewRomanPSMT"/>
+          <w:color w:val="0F54CC"/>
+          <w:sz w:val="20"/>
+          <w:szCs w:val="20"/>
+        </w:rPr>
+        <w:br/>
       </w:r>
       <w:r>
         <w:rPr>
@@ -55,80 +64,7 @@
           <w:sz w:val="22"/>
           <w:szCs w:val="22"/>
         </w:rPr>
-        <w:t xml:space="preserve"> </w:t>
-      </w:r>
-      <w:r>
-        <w:rPr>
-          <w:rFonts w:ascii="TimesNewRomanPSMT" w:hAnsi="TimesNewRomanPSMT"/>
-          <w:color w:val="0F54CC"/>
-          <w:sz w:val="20"/>
-          <w:szCs w:val="20"/>
-        </w:rPr>
-        <w:br/>
-      </w:r>
-      <w:r>
-        <w:rPr>
-          <w:rFonts w:ascii="TimesNewRomanPSMT" w:hAnsi="TimesNewRomanPSMT"/>
-          <w:sz w:val="22"/>
-          <w:szCs w:val="22"/>
-        </w:rPr>
-        <w:t>COSC523</w:t>
-      </w:r>
-      <w:r>
-        <w:rPr>
-          <w:rFonts w:ascii="TimesNewRomanPSMT" w:hAnsi="TimesNewRomanPSMT"/>
-          <w:sz w:val="22"/>
-          <w:szCs w:val="22"/>
-        </w:rPr>
-        <w:t xml:space="preserve">: </w:t>
-      </w:r>
-      <w:r>
-        <w:rPr>
-          <w:rFonts w:ascii="TimesNewRomanPSMT" w:hAnsi="TimesNewRomanPSMT"/>
-          <w:sz w:val="22"/>
-          <w:szCs w:val="22"/>
-        </w:rPr>
-        <w:t>Artificial Intelligence</w:t>
-      </w:r>
-      <w:r>
-        <w:rPr>
-          <w:rFonts w:ascii="TimesNewRomanPSMT" w:hAnsi="TimesNewRomanPSMT"/>
-          <w:sz w:val="22"/>
-          <w:szCs w:val="22"/>
-        </w:rPr>
-        <w:t xml:space="preserve">, </w:t>
-      </w:r>
-      <w:r>
-        <w:rPr>
-          <w:rFonts w:ascii="TimesNewRomanPSMT" w:hAnsi="TimesNewRomanPSMT"/>
-          <w:sz w:val="22"/>
-          <w:szCs w:val="22"/>
-        </w:rPr>
-        <w:t>November</w:t>
-      </w:r>
-      <w:r>
-        <w:rPr>
-          <w:rFonts w:ascii="TimesNewRomanPSMT" w:hAnsi="TimesNewRomanPSMT"/>
-          <w:sz w:val="22"/>
-          <w:szCs w:val="22"/>
-        </w:rPr>
-        <w:t xml:space="preserve"> </w:t>
-      </w:r>
-      <w:r>
-        <w:rPr>
-          <w:rFonts w:ascii="TimesNewRomanPSMT" w:hAnsi="TimesNewRomanPSMT"/>
-          <w:sz w:val="22"/>
-          <w:szCs w:val="22"/>
-        </w:rPr>
-        <w:t>10</w:t>
-      </w:r>
-      <w:r>
-        <w:rPr>
-          <w:rFonts w:ascii="TimesNewRomanPSMT" w:hAnsi="TimesNewRomanPSMT"/>
-          <w:sz w:val="22"/>
-          <w:szCs w:val="22"/>
-        </w:rPr>
-        <w:t>, 2023</w:t>
+        <w:t>COSC523: Artificial Intelligence, November 10, 2023</w:t>
       </w:r>
     </w:p>
     <w:p>
@@ -294,7 +230,6 @@
         </w:rPr>
         <w:t xml:space="preserve">. Goals of this project are </w:t>
       </w:r>
-      <w:proofErr w:type="gramStart"/>
       <w:r>
         <w:rPr>
           <w:rFonts w:ascii="TimesNewRomanPS" w:hAnsi="TimesNewRomanPS"/>
@@ -303,9 +238,8 @@
           <w:sz w:val="20"/>
           <w:szCs w:val="20"/>
         </w:rPr>
-        <w:t>to:</w:t>
-      </w:r>
-      <w:proofErr w:type="gramEnd"/>
+        <w:t>to</w:t>
+      </w:r>
       <w:r>
         <w:rPr>
           <w:rFonts w:ascii="TimesNewRomanPS" w:hAnsi="TimesNewRomanPS"/>
@@ -369,86 +303,89 @@
           <w:sz w:val="20"/>
           <w:szCs w:val="20"/>
         </w:rPr>
-        <w:t xml:space="preserve">implement a baseline and two additional models to improve score beyond the baseline. </w:t>
-      </w:r>
-      <w:r>
-        <w:rPr>
-          <w:rFonts w:ascii="TimesNewRomanPSMT" w:hAnsi="TimesNewRomanPSMT"/>
-          <w:sz w:val="20"/>
-          <w:szCs w:val="20"/>
-        </w:rPr>
-        <w:t>The three models selected were: 1) Random Forrest Tree 2) Neural Network and 3) Gradient Boost Classifier. 1) is the default implementation provided in the Kaggle</w:t>
-      </w:r>
-      <w:sdt>
-        <w:sdtPr>
-          <w:rPr>
-            <w:rFonts w:ascii="TimesNewRomanPSMT" w:hAnsi="TimesNewRomanPSMT"/>
-            <w:sz w:val="20"/>
-            <w:szCs w:val="20"/>
-          </w:rPr>
-          <w:id w:val="1824234778"/>
-          <w:citation/>
-        </w:sdtPr>
-        <w:sdtContent>
-          <w:r>
-            <w:rPr>
-              <w:rFonts w:ascii="TimesNewRomanPSMT" w:hAnsi="TimesNewRomanPSMT"/>
-              <w:sz w:val="20"/>
-              <w:szCs w:val="20"/>
-            </w:rPr>
-            <w:fldChar w:fldCharType="begin"/>
-          </w:r>
-          <w:r>
-            <w:rPr>
-              <w:rFonts w:ascii="TimesNewRomanPSMT" w:hAnsi="TimesNewRomanPSMT"/>
-              <w:sz w:val="20"/>
-              <w:szCs w:val="20"/>
-            </w:rPr>
-            <w:instrText xml:space="preserve"> CITATION Tit \l 1033 </w:instrText>
-          </w:r>
-          <w:r>
-            <w:rPr>
-              <w:rFonts w:ascii="TimesNewRomanPSMT" w:hAnsi="TimesNewRomanPSMT"/>
-              <w:sz w:val="20"/>
-              <w:szCs w:val="20"/>
-            </w:rPr>
-            <w:fldChar w:fldCharType="separate"/>
-          </w:r>
-          <w:r>
-            <w:rPr>
-              <w:rFonts w:ascii="TimesNewRomanPSMT" w:hAnsi="TimesNewRomanPSMT"/>
-              <w:noProof/>
-              <w:sz w:val="20"/>
-              <w:szCs w:val="20"/>
-            </w:rPr>
-            <w:t xml:space="preserve"> </w:t>
-          </w:r>
-          <w:r>
-            <w:rPr>
-              <w:rFonts w:ascii="TimesNewRomanPSMT" w:hAnsi="TimesNewRomanPSMT"/>
-              <w:noProof/>
-              <w:sz w:val="20"/>
-              <w:szCs w:val="20"/>
-            </w:rPr>
-            <w:t>[1]</w:t>
-          </w:r>
-          <w:r>
-            <w:rPr>
-              <w:rFonts w:ascii="TimesNewRomanPSMT" w:hAnsi="TimesNewRomanPSMT"/>
-              <w:sz w:val="20"/>
-              <w:szCs w:val="20"/>
-            </w:rPr>
-            <w:fldChar w:fldCharType="end"/>
-          </w:r>
-        </w:sdtContent>
-      </w:sdt>
-      <w:r>
-        <w:rPr>
-          <w:rFonts w:ascii="TimesNewRomanPSMT" w:hAnsi="TimesNewRomanPSMT"/>
-          <w:sz w:val="20"/>
-          <w:szCs w:val="20"/>
-        </w:rPr>
-        <w:t xml:space="preserve"> competition tutorial</w:t>
+        <w:t xml:space="preserve">implement a baseline and </w:t>
+      </w:r>
+      <w:r>
+        <w:rPr>
+          <w:rFonts w:ascii="TimesNewRomanPSMT" w:hAnsi="TimesNewRomanPSMT"/>
+          <w:sz w:val="20"/>
+          <w:szCs w:val="20"/>
+        </w:rPr>
+        <w:t>an improved</w:t>
+      </w:r>
+      <w:r>
+        <w:rPr>
+          <w:rFonts w:ascii="TimesNewRomanPSMT" w:hAnsi="TimesNewRomanPSMT"/>
+          <w:sz w:val="20"/>
+          <w:szCs w:val="20"/>
+        </w:rPr>
+        <w:t xml:space="preserve"> model</w:t>
+      </w:r>
+      <w:r>
+        <w:rPr>
+          <w:rFonts w:ascii="TimesNewRomanPSMT" w:hAnsi="TimesNewRomanPSMT"/>
+          <w:sz w:val="20"/>
+          <w:szCs w:val="20"/>
+        </w:rPr>
+        <w:t xml:space="preserve"> intended</w:t>
+      </w:r>
+      <w:r>
+        <w:rPr>
+          <w:rFonts w:ascii="TimesNewRomanPSMT" w:hAnsi="TimesNewRomanPSMT"/>
+          <w:sz w:val="20"/>
+          <w:szCs w:val="20"/>
+        </w:rPr>
+        <w:t xml:space="preserve"> to improve score beyond the baseline. </w:t>
+      </w:r>
+      <w:proofErr w:type="spellStart"/>
+      <w:r>
+        <w:rPr>
+          <w:rFonts w:ascii="TimesNewRomanPSMT" w:hAnsi="TimesNewRomanPSMT"/>
+          <w:sz w:val="20"/>
+          <w:szCs w:val="20"/>
+        </w:rPr>
+        <w:t>RandomForrestClassifier</w:t>
+      </w:r>
+      <w:proofErr w:type="spellEnd"/>
+      <w:r>
+        <w:rPr>
+          <w:rFonts w:ascii="TimesNewRomanPSMT" w:hAnsi="TimesNewRomanPSMT"/>
+          <w:sz w:val="20"/>
+          <w:szCs w:val="20"/>
+        </w:rPr>
+        <w:t xml:space="preserve"> is the default implementation </w:t>
+      </w:r>
+      <w:r>
+        <w:rPr>
+          <w:rFonts w:ascii="TimesNewRomanPSMT" w:hAnsi="TimesNewRomanPSMT"/>
+          <w:sz w:val="20"/>
+          <w:szCs w:val="20"/>
+        </w:rPr>
+        <w:t xml:space="preserve">and is </w:t>
+      </w:r>
+      <w:r>
+        <w:rPr>
+          <w:rFonts w:ascii="TimesNewRomanPSMT" w:hAnsi="TimesNewRomanPSMT"/>
+          <w:sz w:val="20"/>
+          <w:szCs w:val="20"/>
+        </w:rPr>
+        <w:t>provided in the Kaggl</w:t>
+      </w:r>
+      <w:r>
+        <w:rPr>
+          <w:rFonts w:ascii="TimesNewRomanPSMT" w:hAnsi="TimesNewRomanPSMT"/>
+          <w:sz w:val="20"/>
+          <w:szCs w:val="20"/>
+        </w:rPr>
+        <w:t xml:space="preserve">e </w:t>
+      </w:r>
+      <w:r>
+        <w:rPr>
+          <w:rFonts w:ascii="TimesNewRomanPSMT" w:hAnsi="TimesNewRomanPSMT"/>
+          <w:sz w:val="20"/>
+          <w:szCs w:val="20"/>
+        </w:rPr>
+        <w:t>competition tutorial</w:t>
       </w:r>
       <w:sdt>
         <w:sdtPr>
@@ -527,7 +464,24 @@
           <w:sz w:val="20"/>
           <w:szCs w:val="20"/>
         </w:rPr>
-        <w:t xml:space="preserve"> For each implementation, data was loaded, data was cleaned, features were explored and selected, models were trained, and test results were produced.</w:t>
+        <w:t xml:space="preserve"> </w:t>
+      </w:r>
+      <w:r>
+        <w:rPr>
+          <w:rFonts w:ascii="TimesNewRomanPSMT" w:hAnsi="TimesNewRomanPSMT"/>
+          <w:sz w:val="20"/>
+          <w:szCs w:val="20"/>
+        </w:rPr>
+        <w:t>The improved model</w:t>
+      </w:r>
+      <w:r>
+        <w:rPr>
+          <w:rFonts w:ascii="TimesNewRomanPSMT" w:hAnsi="TimesNewRomanPSMT"/>
+          <w:sz w:val="20"/>
+          <w:szCs w:val="20"/>
+          <w:highlight w:val="yellow"/>
+        </w:rPr>
+        <w:t>…</w:t>
       </w:r>
     </w:p>
     <w:p>
@@ -548,25 +502,7 @@
           <w:sz w:val="20"/>
           <w:szCs w:val="20"/>
         </w:rPr>
-        <w:t>For the first model, Random Forrest Tree the ‘Age’, ‘</w:t>
-      </w:r>
-      <w:proofErr w:type="spellStart"/>
-      <w:r>
-        <w:rPr>
-          <w:rFonts w:ascii="TimesNewRomanPSMT" w:hAnsi="TimesNewRomanPSMT"/>
-          <w:sz w:val="20"/>
-          <w:szCs w:val="20"/>
-        </w:rPr>
-        <w:t>SibSp</w:t>
-      </w:r>
-      <w:proofErr w:type="spellEnd"/>
-      <w:r>
-        <w:rPr>
-          <w:rFonts w:ascii="TimesNewRomanPSMT" w:hAnsi="TimesNewRomanPSMT"/>
-          <w:sz w:val="20"/>
-          <w:szCs w:val="20"/>
-        </w:rPr>
-        <w:t xml:space="preserve">’ and ‘Parch’ features were dropped as they scored less than 0.1 on the correlation matrix. Resulting performance when submitted to Kaggle was 0.77511. </w:t>
+        <w:t>For each implementation, data was loaded, data was cleaned, features were explored and selected, models were trained, and test results were produced.</w:t>
       </w:r>
     </w:p>
     <w:p>
@@ -587,35 +523,107 @@
           <w:sz w:val="20"/>
           <w:szCs w:val="20"/>
         </w:rPr>
-        <w:t xml:space="preserve">For the second model, Neural Network the ‘Name’, ‘Ticket’ and ‘Cabin’ features were </w:t>
-      </w:r>
-      <w:proofErr w:type="gramStart"/>
-      <w:r>
-        <w:rPr>
-          <w:rFonts w:ascii="TimesNewRomanPSMT" w:hAnsi="TimesNewRomanPSMT"/>
-          <w:sz w:val="20"/>
-          <w:szCs w:val="20"/>
-        </w:rPr>
-        <w:t xml:space="preserve">dropped </w:t>
-      </w:r>
-      <w:r>
-        <w:rPr>
-          <w:rFonts w:ascii="TimesNewRomanPSMT" w:hAnsi="TimesNewRomanPSMT"/>
-          <w:sz w:val="20"/>
-          <w:szCs w:val="20"/>
-          <w:highlight w:val="yellow"/>
-        </w:rPr>
-        <w:t>?</w:t>
-      </w:r>
-      <w:proofErr w:type="gramEnd"/>
-      <w:r>
-        <w:rPr>
-          <w:rFonts w:ascii="TimesNewRomanPSMT" w:hAnsi="TimesNewRomanPSMT"/>
-          <w:sz w:val="20"/>
-          <w:szCs w:val="20"/>
-          <w:highlight w:val="yellow"/>
-        </w:rPr>
-        <w:t>??</w:t>
+        <w:t>The</w:t>
+      </w:r>
+      <w:r>
+        <w:rPr>
+          <w:rFonts w:ascii="TimesNewRomanPSMT" w:hAnsi="TimesNewRomanPSMT"/>
+          <w:sz w:val="20"/>
+          <w:szCs w:val="20"/>
+        </w:rPr>
+        <w:t xml:space="preserve"> </w:t>
+      </w:r>
+      <w:r>
+        <w:rPr>
+          <w:rFonts w:ascii="TimesNewRomanPSMT" w:hAnsi="TimesNewRomanPSMT"/>
+          <w:sz w:val="20"/>
+          <w:szCs w:val="20"/>
+        </w:rPr>
+        <w:t>baseline</w:t>
+      </w:r>
+      <w:r>
+        <w:rPr>
+          <w:rFonts w:ascii="TimesNewRomanPSMT" w:hAnsi="TimesNewRomanPSMT"/>
+          <w:sz w:val="20"/>
+          <w:szCs w:val="20"/>
+        </w:rPr>
+        <w:t xml:space="preserve"> model</w:t>
+      </w:r>
+      <w:r>
+        <w:rPr>
+          <w:rFonts w:ascii="TimesNewRomanPSMT" w:hAnsi="TimesNewRomanPSMT"/>
+          <w:sz w:val="20"/>
+          <w:szCs w:val="20"/>
+        </w:rPr>
+        <w:t xml:space="preserve"> followed the Kaggle tutorial. </w:t>
+      </w:r>
+      <w:r>
+        <w:rPr>
+          <w:rFonts w:ascii="TimesNewRomanPSMT" w:hAnsi="TimesNewRomanPSMT"/>
+          <w:sz w:val="20"/>
+          <w:szCs w:val="20"/>
+        </w:rPr>
+        <w:t>Data cleaning and preparation was minimal as the selected features</w:t>
+      </w:r>
+      <w:r>
+        <w:rPr>
+          <w:rFonts w:ascii="TimesNewRomanPSMT" w:hAnsi="TimesNewRomanPSMT"/>
+          <w:sz w:val="20"/>
+          <w:szCs w:val="20"/>
+        </w:rPr>
+        <w:t xml:space="preserve"> ‘</w:t>
+      </w:r>
+      <w:proofErr w:type="spellStart"/>
+      <w:r>
+        <w:rPr>
+          <w:rFonts w:ascii="TimesNewRomanPSMT" w:hAnsi="TimesNewRomanPSMT"/>
+          <w:sz w:val="20"/>
+          <w:szCs w:val="20"/>
+        </w:rPr>
+        <w:t>Pclass</w:t>
+      </w:r>
+      <w:proofErr w:type="spellEnd"/>
+      <w:r>
+        <w:rPr>
+          <w:rFonts w:ascii="TimesNewRomanPSMT" w:hAnsi="TimesNewRomanPSMT"/>
+          <w:sz w:val="20"/>
+          <w:szCs w:val="20"/>
+        </w:rPr>
+        <w:t>’, ‘Sex’, ‘</w:t>
+      </w:r>
+      <w:proofErr w:type="spellStart"/>
+      <w:r>
+        <w:rPr>
+          <w:rFonts w:ascii="TimesNewRomanPSMT" w:hAnsi="TimesNewRomanPSMT"/>
+          <w:sz w:val="20"/>
+          <w:szCs w:val="20"/>
+        </w:rPr>
+        <w:t>SibSp</w:t>
+      </w:r>
+      <w:proofErr w:type="spellEnd"/>
+      <w:r>
+        <w:rPr>
+          <w:rFonts w:ascii="TimesNewRomanPSMT" w:hAnsi="TimesNewRomanPSMT"/>
+          <w:sz w:val="20"/>
+          <w:szCs w:val="20"/>
+        </w:rPr>
+        <w:t>’, and ‘Parch’</w:t>
+      </w:r>
+      <w:r>
+        <w:rPr>
+          <w:rFonts w:ascii="TimesNewRomanPSMT" w:hAnsi="TimesNewRomanPSMT"/>
+          <w:sz w:val="20"/>
+          <w:szCs w:val="20"/>
+        </w:rPr>
+        <w:t xml:space="preserve"> </w:t>
+      </w:r>
+      <w:r>
+        <w:rPr>
+          <w:rFonts w:ascii="TimesNewRomanPSMT" w:hAnsi="TimesNewRomanPSMT"/>
+          <w:sz w:val="20"/>
+          <w:szCs w:val="20"/>
+        </w:rPr>
+        <w:t>do not have missing values</w:t>
       </w:r>
       <w:r>
         <w:rPr>
@@ -631,16 +639,7 @@
           <w:sz w:val="20"/>
           <w:szCs w:val="20"/>
         </w:rPr>
-        <w:t xml:space="preserve">Resulting performance when submitted to Kaggle </w:t>
-      </w:r>
-      <w:proofErr w:type="gramStart"/>
-      <w:r>
-        <w:rPr>
-          <w:rFonts w:ascii="TimesNewRomanPSMT" w:hAnsi="TimesNewRomanPSMT"/>
-          <w:sz w:val="20"/>
-          <w:szCs w:val="20"/>
-        </w:rPr>
-        <w:t>was</w:t>
+        <w:t>Feature exploration in the baseline model produced interesting results of 74% of women surviving and 19% of men. The</w:t>
       </w:r>
       <w:r>
         <w:rPr>
@@ -650,24 +649,93 @@
         </w:rPr>
         <w:t xml:space="preserve"> </w:t>
       </w:r>
-      <w:r>
-        <w:rPr>
-          <w:rFonts w:ascii="TimesNewRomanPSMT" w:hAnsi="TimesNewRomanPSMT"/>
-          <w:sz w:val="20"/>
-          <w:szCs w:val="20"/>
-          <w:highlight w:val="yellow"/>
-        </w:rPr>
-        <w:t>?</w:t>
-      </w:r>
-      <w:proofErr w:type="gramEnd"/>
-      <w:r>
-        <w:rPr>
-          <w:rFonts w:ascii="TimesNewRomanPSMT" w:hAnsi="TimesNewRomanPSMT"/>
-          <w:sz w:val="20"/>
-          <w:szCs w:val="20"/>
-          <w:highlight w:val="yellow"/>
-        </w:rPr>
-        <w:t>??</w:t>
+      <w:proofErr w:type="spellStart"/>
+      <w:r>
+        <w:rPr>
+          <w:rFonts w:ascii="TimesNewRomanPSMT" w:hAnsi="TimesNewRomanPSMT"/>
+          <w:sz w:val="20"/>
+          <w:szCs w:val="20"/>
+        </w:rPr>
+        <w:t>RandomForrestClassifier</w:t>
+      </w:r>
+      <w:proofErr w:type="spellEnd"/>
+      <w:r>
+        <w:rPr>
+          <w:rFonts w:ascii="TimesNewRomanPSMT" w:hAnsi="TimesNewRomanPSMT"/>
+          <w:sz w:val="20"/>
+          <w:szCs w:val="20"/>
+        </w:rPr>
+        <w:t xml:space="preserve"> model was initialized per the tutorial with </w:t>
+      </w:r>
+      <w:proofErr w:type="spellStart"/>
+      <w:r>
+        <w:rPr>
+          <w:rFonts w:ascii="TimesNewRomanPSMT" w:hAnsi="TimesNewRomanPSMT"/>
+          <w:sz w:val="20"/>
+          <w:szCs w:val="20"/>
+        </w:rPr>
+        <w:t>n_estimators</w:t>
+      </w:r>
+      <w:proofErr w:type="spellEnd"/>
+      <w:r>
+        <w:rPr>
+          <w:rFonts w:ascii="TimesNewRomanPSMT" w:hAnsi="TimesNewRomanPSMT"/>
+          <w:sz w:val="20"/>
+          <w:szCs w:val="20"/>
+        </w:rPr>
+        <w:t xml:space="preserve">=100, </w:t>
+      </w:r>
+      <w:proofErr w:type="spellStart"/>
+      <w:r>
+        <w:rPr>
+          <w:rFonts w:ascii="TimesNewRomanPSMT" w:hAnsi="TimesNewRomanPSMT"/>
+          <w:sz w:val="20"/>
+          <w:szCs w:val="20"/>
+        </w:rPr>
+        <w:t>max_depth</w:t>
+      </w:r>
+      <w:proofErr w:type="spellEnd"/>
+      <w:r>
+        <w:rPr>
+          <w:rFonts w:ascii="TimesNewRomanPSMT" w:hAnsi="TimesNewRomanPSMT"/>
+          <w:sz w:val="20"/>
+          <w:szCs w:val="20"/>
+        </w:rPr>
+        <w:t xml:space="preserve">=5, </w:t>
+      </w:r>
+      <w:proofErr w:type="spellStart"/>
+      <w:r>
+        <w:rPr>
+          <w:rFonts w:ascii="TimesNewRomanPSMT" w:hAnsi="TimesNewRomanPSMT"/>
+          <w:sz w:val="20"/>
+          <w:szCs w:val="20"/>
+        </w:rPr>
+        <w:t>random_state</w:t>
+      </w:r>
+      <w:proofErr w:type="spellEnd"/>
+      <w:r>
+        <w:rPr>
+          <w:rFonts w:ascii="TimesNewRomanPSMT" w:hAnsi="TimesNewRomanPSMT"/>
+          <w:sz w:val="20"/>
+          <w:szCs w:val="20"/>
+        </w:rPr>
+        <w:t>=1</w:t>
+      </w:r>
+      <w:r>
+        <w:rPr>
+          <w:rFonts w:ascii="TimesNewRomanPSMT" w:hAnsi="TimesNewRomanPSMT"/>
+          <w:sz w:val="20"/>
+          <w:szCs w:val="20"/>
+        </w:rPr>
+        <w:t xml:space="preserve">. </w:t>
+      </w:r>
+      <w:r>
+        <w:rPr>
+          <w:rFonts w:ascii="TimesNewRomanPSMT" w:hAnsi="TimesNewRomanPSMT"/>
+          <w:sz w:val="20"/>
+          <w:szCs w:val="20"/>
+        </w:rPr>
+        <w:t>Resulting performance when submitted to Kaggle was 77</w:t>
       </w:r>
       <w:r>
         <w:rPr>
@@ -676,6 +744,183 @@
           <w:szCs w:val="20"/>
         </w:rPr>
         <w:t>.</w:t>
+      </w:r>
+      <w:r>
+        <w:rPr>
+          <w:rFonts w:ascii="TimesNewRomanPSMT" w:hAnsi="TimesNewRomanPSMT"/>
+          <w:sz w:val="20"/>
+          <w:szCs w:val="20"/>
+        </w:rPr>
+        <w:t>5</w:t>
+      </w:r>
+      <w:r>
+        <w:rPr>
+          <w:rFonts w:ascii="TimesNewRomanPSMT" w:hAnsi="TimesNewRomanPSMT"/>
+          <w:sz w:val="20"/>
+          <w:szCs w:val="20"/>
+        </w:rPr>
+        <w:t>11%</w:t>
+      </w:r>
+      <w:r>
+        <w:rPr>
+          <w:rFonts w:ascii="TimesNewRomanPSMT" w:hAnsi="TimesNewRomanPSMT"/>
+          <w:sz w:val="20"/>
+          <w:szCs w:val="20"/>
+        </w:rPr>
+        <w:t xml:space="preserve">. </w:t>
+      </w:r>
+    </w:p>
+    <w:p>
+      <w:pPr>
+        <w:pStyle w:val="NormalWeb"/>
+        <w:shd w:val="clear" w:color="auto" w:fill="FFFFFF"/>
+        <w:spacing w:before="120" w:beforeAutospacing="0" w:after="120" w:afterAutospacing="0"/>
+        <w:jc w:val="both"/>
+        <w:rPr>
+          <w:rFonts w:ascii="TimesNewRomanPSMT" w:hAnsi="TimesNewRomanPSMT"/>
+          <w:sz w:val="20"/>
+          <w:szCs w:val="20"/>
+        </w:rPr>
+      </w:pPr>
+      <w:r>
+        <w:rPr>
+          <w:rFonts w:ascii="TimesNewRomanPSMT" w:hAnsi="TimesNewRomanPSMT"/>
+          <w:sz w:val="20"/>
+          <w:szCs w:val="20"/>
+        </w:rPr>
+        <w:t>T</w:t>
+      </w:r>
+      <w:r>
+        <w:rPr>
+          <w:rFonts w:ascii="TimesNewRomanPSMT" w:hAnsi="TimesNewRomanPSMT"/>
+          <w:sz w:val="20"/>
+          <w:szCs w:val="20"/>
+        </w:rPr>
+        <w:t>he improved model</w:t>
+      </w:r>
+      <w:r>
+        <w:rPr>
+          <w:rFonts w:ascii="TimesNewRomanPSMT" w:hAnsi="TimesNewRomanPSMT"/>
+          <w:sz w:val="20"/>
+          <w:szCs w:val="20"/>
+        </w:rPr>
+        <w:t xml:space="preserve"> … </w:t>
+      </w:r>
+      <w:r>
+        <w:rPr>
+          <w:rFonts w:ascii="TimesNewRomanPSMT" w:hAnsi="TimesNewRomanPSMT"/>
+          <w:sz w:val="20"/>
+          <w:szCs w:val="20"/>
+        </w:rPr>
+        <w:t>Data cleaning and preparation</w:t>
+      </w:r>
+      <w:r>
+        <w:rPr>
+          <w:rFonts w:ascii="TimesNewRomanPSMT" w:hAnsi="TimesNewRomanPSMT"/>
+          <w:sz w:val="20"/>
+          <w:szCs w:val="20"/>
+        </w:rPr>
+        <w:t xml:space="preserve"> … </w:t>
+      </w:r>
+      <w:r>
+        <w:rPr>
+          <w:rFonts w:ascii="TimesNewRomanPSMT" w:hAnsi="TimesNewRomanPSMT"/>
+          <w:sz w:val="20"/>
+          <w:szCs w:val="20"/>
+        </w:rPr>
+        <w:t>Feature exploration in the</w:t>
+      </w:r>
+      <w:r>
+        <w:rPr>
+          <w:rFonts w:ascii="TimesNewRomanPSMT" w:hAnsi="TimesNewRomanPSMT"/>
+          <w:sz w:val="20"/>
+          <w:szCs w:val="20"/>
+        </w:rPr>
+        <w:t xml:space="preserve"> improved model produced …</w:t>
+      </w:r>
+      <w:r>
+        <w:t xml:space="preserve"> </w:t>
+      </w:r>
+      <w:r>
+        <w:rPr>
+          <w:rFonts w:ascii="TimesNewRomanPSMT" w:hAnsi="TimesNewRomanPSMT"/>
+          <w:sz w:val="20"/>
+          <w:szCs w:val="20"/>
+        </w:rPr>
+        <w:t xml:space="preserve">The </w:t>
+      </w:r>
+      <w:r>
+        <w:rPr>
+          <w:rFonts w:ascii="TimesNewRomanPSMT" w:hAnsi="TimesNewRomanPSMT"/>
+          <w:sz w:val="20"/>
+          <w:szCs w:val="20"/>
+        </w:rPr>
+        <w:t>…</w:t>
+      </w:r>
+      <w:r>
+        <w:rPr>
+          <w:rFonts w:ascii="TimesNewRomanPSMT" w:hAnsi="TimesNewRomanPSMT"/>
+          <w:sz w:val="20"/>
+          <w:szCs w:val="20"/>
+        </w:rPr>
+        <w:t xml:space="preserve"> model was initialized</w:t>
+      </w:r>
+      <w:r>
+        <w:rPr>
+          <w:rFonts w:ascii="TimesNewRomanPSMT" w:hAnsi="TimesNewRomanPSMT"/>
+          <w:sz w:val="20"/>
+          <w:szCs w:val="20"/>
+        </w:rPr>
+        <w:t xml:space="preserve"> … </w:t>
+      </w:r>
+      <w:r>
+        <w:rPr>
+          <w:rFonts w:ascii="TimesNewRomanPSMT" w:hAnsi="TimesNewRomanPSMT"/>
+          <w:sz w:val="20"/>
+          <w:szCs w:val="20"/>
+        </w:rPr>
+        <w:t xml:space="preserve">Resulting performance when submitted to Kaggle was </w:t>
+      </w:r>
+      <w:r>
+        <w:rPr>
+          <w:rFonts w:ascii="TimesNewRomanPSMT" w:hAnsi="TimesNewRomanPSMT"/>
+          <w:sz w:val="20"/>
+          <w:szCs w:val="20"/>
+        </w:rPr>
+        <w:t>…</w:t>
+      </w:r>
+      <w:r>
+        <w:rPr>
+          <w:rFonts w:ascii="TimesNewRomanPSMT" w:hAnsi="TimesNewRomanPSMT"/>
+          <w:sz w:val="20"/>
+          <w:szCs w:val="20"/>
+        </w:rPr>
+        <w:t>%.</w:t>
+      </w:r>
+    </w:p>
+    <w:p>
+      <w:pPr>
+        <w:pStyle w:val="NormalWeb"/>
+        <w:shd w:val="clear" w:color="auto" w:fill="FFFFFF"/>
+        <w:spacing w:before="240" w:beforeAutospacing="0" w:after="240" w:afterAutospacing="0"/>
+        <w:jc w:val="center"/>
+        <w:rPr>
+          <w:rFonts w:ascii="TimesNewRomanPS" w:hAnsi="TimesNewRomanPS"/>
+          <w:b/>
+          <w:bCs/>
+          <w:sz w:val="20"/>
+          <w:szCs w:val="20"/>
+        </w:rPr>
+      </w:pPr>
+      <w:r>
+        <w:rPr>
+          <w:rFonts w:ascii="TimesNewRomanPS" w:hAnsi="TimesNewRomanPS"/>
+          <w:b/>
+          <w:bCs/>
+          <w:sz w:val="20"/>
+          <w:szCs w:val="20"/>
+        </w:rPr>
+        <w:t>CHALLENGES AND OBSTACLES</w:t>
       </w:r>
     </w:p>
     <w:p>
@@ -691,59 +936,15 @@
           <w:sz w:val="20"/>
           <w:szCs w:val="20"/>
         </w:rPr>
-        <w:t xml:space="preserve">For the third model, Gradient Boost Classifier the same features were dropped as were for the first model. </w:t>
-      </w:r>
-      <w:r>
-        <w:rPr>
-          <w:rFonts w:ascii="TimesNewRomanPSMT" w:hAnsi="TimesNewRomanPSMT"/>
-          <w:sz w:val="20"/>
-          <w:szCs w:val="20"/>
-        </w:rPr>
-        <w:t xml:space="preserve">Resulting performance when submitted to Kaggle </w:t>
-      </w:r>
-      <w:proofErr w:type="gramStart"/>
-      <w:r>
-        <w:rPr>
-          <w:rFonts w:ascii="TimesNewRomanPSMT" w:hAnsi="TimesNewRomanPSMT"/>
-          <w:sz w:val="20"/>
-          <w:szCs w:val="20"/>
-        </w:rPr>
-        <w:t>was</w:t>
-      </w:r>
-      <w:r>
-        <w:rPr>
-          <w:rFonts w:ascii="TimesNewRomanPSMT" w:hAnsi="TimesNewRomanPSMT"/>
-          <w:sz w:val="20"/>
-          <w:szCs w:val="20"/>
-        </w:rPr>
-        <w:t xml:space="preserve"> </w:t>
-      </w:r>
-      <w:r>
-        <w:rPr>
-          <w:rFonts w:ascii="TimesNewRomanPSMT" w:hAnsi="TimesNewRomanPSMT"/>
-          <w:sz w:val="20"/>
-          <w:szCs w:val="20"/>
-          <w:highlight w:val="yellow"/>
-        </w:rPr>
-        <w:t>?</w:t>
-      </w:r>
-      <w:proofErr w:type="gramEnd"/>
-      <w:r>
-        <w:rPr>
-          <w:rFonts w:ascii="TimesNewRomanPSMT" w:hAnsi="TimesNewRomanPSMT"/>
-          <w:sz w:val="20"/>
-          <w:szCs w:val="20"/>
-          <w:highlight w:val="yellow"/>
-        </w:rPr>
-        <w:t>??</w:t>
-      </w:r>
-      <w:r>
-        <w:rPr>
-          <w:rFonts w:ascii="TimesNewRomanPSMT" w:hAnsi="TimesNewRomanPSMT"/>
-          <w:sz w:val="20"/>
-          <w:szCs w:val="20"/>
-        </w:rPr>
-        <w:t>.</w:t>
+        <w:t>The project group members are familiar with machine learning concepts and have prior experience with all three selected models. Use of standard practices of data exploration, cleaning, and normalization were employed</w:t>
+      </w:r>
+      <w:r>
+        <w:rPr>
+          <w:rFonts w:ascii="TimesNewRomanPSMT" w:hAnsi="TimesNewRomanPSMT"/>
+          <w:sz w:val="20"/>
+          <w:szCs w:val="20"/>
+        </w:rPr>
+        <w:t xml:space="preserve"> making exploration of model performance achievable. Overall, the project was not fraught with any significant challenges or obstacles.</w:t>
       </w:r>
     </w:p>
     <w:p>
@@ -751,54 +952,6 @@
         <w:pStyle w:val="NormalWeb"/>
         <w:shd w:val="clear" w:color="auto" w:fill="FFFFFF"/>
         <w:spacing w:before="240" w:beforeAutospacing="0" w:after="240" w:afterAutospacing="0"/>
-        <w:jc w:val="center"/>
-        <w:rPr>
-          <w:rFonts w:ascii="TimesNewRomanPS" w:hAnsi="TimesNewRomanPS"/>
-          <w:b/>
-          <w:bCs/>
-          <w:sz w:val="20"/>
-          <w:szCs w:val="20"/>
-        </w:rPr>
-      </w:pPr>
-      <w:r>
-        <w:rPr>
-          <w:rFonts w:ascii="TimesNewRomanPS" w:hAnsi="TimesNewRomanPS"/>
-          <w:b/>
-          <w:bCs/>
-          <w:sz w:val="20"/>
-          <w:szCs w:val="20"/>
-        </w:rPr>
-        <w:t>CHALLENGES AND OBSTACLES</w:t>
-      </w:r>
-    </w:p>
-    <w:p>
-      <w:pPr>
-        <w:pStyle w:val="NormalWeb"/>
-        <w:shd w:val="clear" w:color="auto" w:fill="FFFFFF"/>
-        <w:spacing w:before="120" w:beforeAutospacing="0" w:after="120" w:afterAutospacing="0"/>
-      </w:pPr>
-      <w:r>
-        <w:rPr>
-          <w:rFonts w:ascii="TimesNewRomanPSMT" w:hAnsi="TimesNewRomanPSMT"/>
-          <w:sz w:val="20"/>
-          <w:szCs w:val="20"/>
-        </w:rPr>
-        <w:t>The project group members are familiar with machine learning concepts and have prior experience with all three selected models. Use of standard practices of data exploration, cleaning, and normalization were employed</w:t>
-      </w:r>
-      <w:r>
-        <w:rPr>
-          <w:rFonts w:ascii="TimesNewRomanPSMT" w:hAnsi="TimesNewRomanPSMT"/>
-          <w:sz w:val="20"/>
-          <w:szCs w:val="20"/>
-        </w:rPr>
-        <w:t xml:space="preserve"> making exploration of model performance achievable. Overall, the project was not fraught with any significant challenges or obstacles.</w:t>
-      </w:r>
-    </w:p>
-    <w:p>
-      <w:pPr>
-        <w:pStyle w:val="NormalWeb"/>
-        <w:shd w:val="clear" w:color="auto" w:fill="FFFFFF"/>
-        <w:spacing w:before="120" w:beforeAutospacing="0" w:after="120" w:afterAutospacing="0"/>
         <w:jc w:val="center"/>
       </w:pPr>
       <w:r>
@@ -835,16 +988,14 @@
         </w:rPr>
         <w:t xml:space="preserve">e opportunity to </w:t>
       </w:r>
-      <w:proofErr w:type="gramStart"/>
-      <w:r>
-        <w:rPr>
-          <w:rFonts w:ascii="TimesNewRomanPSMT" w:hAnsi="TimesNewRomanPSMT"/>
-          <w:sz w:val="20"/>
-          <w:szCs w:val="20"/>
-        </w:rPr>
-        <w:t>compare and contrast</w:t>
-      </w:r>
-      <w:proofErr w:type="gramEnd"/>
+      <w:r>
+        <w:rPr>
+          <w:rFonts w:ascii="TimesNewRomanPSMT" w:hAnsi="TimesNewRomanPSMT"/>
+          <w:sz w:val="20"/>
+          <w:szCs w:val="20"/>
+        </w:rPr>
+        <w:t>compare</w:t>
+      </w:r>
       <w:r>
         <w:rPr>
           <w:rFonts w:ascii="TimesNewRomanPSMT" w:hAnsi="TimesNewRomanPSMT"/>
@@ -856,25 +1007,23 @@
     </w:p>
     <w:sdt>
       <w:sdtPr>
+        <w:rPr>
+          <w:rFonts w:asciiTheme="minorHAnsi" w:eastAsiaTheme="minorHAnsi" w:hAnsiTheme="minorHAnsi" w:cstheme="minorBidi"/>
+          <w:kern w:val="2"/>
+          <w14:ligatures w14:val="standardContextual"/>
+        </w:rPr>
         <w:id w:val="-471364636"/>
         <w:docPartObj>
           <w:docPartGallery w:val="Bibliographies"/>
           <w:docPartUnique/>
         </w:docPartObj>
       </w:sdtPr>
-      <w:sdtEndPr>
-        <w:rPr>
-          <w:rFonts w:asciiTheme="minorHAnsi" w:eastAsiaTheme="minorHAnsi" w:hAnsiTheme="minorHAnsi" w:cstheme="minorBidi"/>
-          <w:kern w:val="2"/>
-          <w14:ligatures w14:val="standardContextual"/>
-        </w:rPr>
-      </w:sdtEndPr>
       <w:sdtContent>
         <w:p>
           <w:pPr>
             <w:pStyle w:val="NormalWeb"/>
             <w:shd w:val="clear" w:color="auto" w:fill="FFFFFF"/>
-            <w:spacing w:before="120" w:beforeAutospacing="0" w:after="120" w:afterAutospacing="0"/>
+            <w:spacing w:before="240" w:beforeAutospacing="0" w:after="240" w:afterAutospacing="0"/>
             <w:jc w:val="center"/>
             <w:rPr>
               <w:noProof/>
@@ -893,16 +1042,14 @@
         </w:p>
         <w:sdt>
           <w:sdtPr>
-            <w:id w:val="111145805"/>
-            <w:bibliography/>
-          </w:sdtPr>
-          <w:sdtEndPr>
             <w:rPr>
               <w:rFonts w:asciiTheme="minorHAnsi" w:eastAsiaTheme="minorHAnsi" w:hAnsiTheme="minorHAnsi" w:cstheme="minorBidi"/>
               <w:kern w:val="2"/>
               <w14:ligatures w14:val="standardContextual"/>
             </w:rPr>
-          </w:sdtEndPr>
+            <w:id w:val="111145805"/>
+            <w:bibliography/>
+          </w:sdtPr>
           <w:sdtContent>
             <w:p>
               <w:pPr>
@@ -1733,6 +1880,7 @@
   <w:style w:type="character" w:default="1" w:styleId="DefaultParagraphFont">
     <w:name w:val="Default Paragraph Font"/>
     <w:uiPriority w:val="1"/>
+    <w:semiHidden/>
     <w:unhideWhenUsed/>
   </w:style>
   <w:style w:type="table" w:default="1" w:styleId="TableNormal">

</xml_diff>

<commit_message>
Update report based on m6-19-team4-improved-gbc.ipynb and kaggle submission thereof
</commit_message>
<xml_diff>
--- a/M6 Programming/Report/COSC-523-M6Project.docx
+++ b/M6 Programming/Report/COSC-523-M6Project.docx
@@ -6,6 +6,7 @@
       <w:pPr>
         <w:pStyle w:val="NormalWeb"/>
         <w:shd w:val="clear" w:color="auto" w:fill="FFFFFF"/>
+        <w:spacing w:before="0" w:beforeAutospacing="0" w:after="0" w:afterAutospacing="0"/>
         <w:jc w:val="center"/>
       </w:pPr>
       <w:r>
@@ -15,12 +16,37 @@
           <w:szCs w:val="48"/>
         </w:rPr>
         <w:t>M6 Project</w:t>
+      </w:r>
+      <w:r>
+        <w:rPr>
+          <w:rFonts w:ascii="TimesNewRomanPSMT" w:hAnsi="TimesNewRomanPSMT"/>
+          <w:sz w:val="48"/>
+          <w:szCs w:val="48"/>
+        </w:rPr>
+        <w:br/>
+      </w:r>
+      <w:r>
+        <w:rPr>
+          <w:rFonts w:ascii="TimesNewRomanPSMT" w:hAnsi="TimesNewRomanPSMT"/>
+          <w:sz w:val="36"/>
+          <w:szCs w:val="36"/>
+        </w:rPr>
+        <w:t xml:space="preserve">Kaggle: </w:t>
+      </w:r>
+      <w:r>
+        <w:rPr>
+          <w:rFonts w:ascii="TimesNewRomanPSMT" w:hAnsi="TimesNewRomanPSMT"/>
+          <w:sz w:val="36"/>
+          <w:szCs w:val="36"/>
+        </w:rPr>
+        <w:t>Titanic - Machine Learning from Disaster</w:t>
       </w:r>
     </w:p>
     <w:p>
       <w:pPr>
         <w:pStyle w:val="NormalWeb"/>
         <w:shd w:val="clear" w:color="auto" w:fill="FFFFFF"/>
+        <w:spacing w:before="0" w:beforeAutospacing="0" w:after="120" w:afterAutospacing="0"/>
         <w:jc w:val="center"/>
       </w:pPr>
       <w:r>
@@ -71,7 +97,7 @@
       <w:pPr>
         <w:sectPr>
           <w:pgSz w:w="12240" w:h="15840"/>
-          <w:pgMar w:top="1440" w:right="1440" w:bottom="1440" w:left="1440" w:header="720" w:footer="720" w:gutter="0"/>
+          <w:pgMar w:top="1440" w:right="1440" w:bottom="1440" w:left="1440" w:header="144" w:footer="144" w:gutter="0"/>
           <w:cols w:space="720"/>
           <w:docGrid w:linePitch="360"/>
         </w:sectPr>
@@ -83,6 +109,10 @@
         <w:shd w:val="clear" w:color="auto" w:fill="FFFFFF"/>
         <w:spacing w:before="120" w:beforeAutospacing="0" w:after="120" w:afterAutospacing="0"/>
         <w:jc w:val="both"/>
+        <w:rPr>
+          <w:sz w:val="18"/>
+          <w:szCs w:val="18"/>
+        </w:rPr>
       </w:pPr>
       <w:r>
         <w:rPr>
@@ -91,8 +121,8 @@
           <w:bCs/>
           <w:i/>
           <w:iCs/>
-          <w:sz w:val="20"/>
-          <w:szCs w:val="20"/>
+          <w:sz w:val="18"/>
+          <w:szCs w:val="18"/>
         </w:rPr>
         <w:t xml:space="preserve">Abstract </w:t>
       </w:r>
@@ -101,8 +131,8 @@
           <w:rFonts w:ascii="TimesNewRomanPS" w:hAnsi="TimesNewRomanPS"/>
           <w:b/>
           <w:bCs/>
-          <w:sz w:val="20"/>
-          <w:szCs w:val="20"/>
+          <w:sz w:val="18"/>
+          <w:szCs w:val="18"/>
         </w:rPr>
         <w:t xml:space="preserve">- This project focuses on use </w:t>
       </w:r>
@@ -111,8 +141,8 @@
           <w:rFonts w:ascii="TimesNewRomanPS" w:hAnsi="TimesNewRomanPS"/>
           <w:b/>
           <w:bCs/>
-          <w:sz w:val="20"/>
-          <w:szCs w:val="20"/>
+          <w:sz w:val="18"/>
+          <w:szCs w:val="18"/>
         </w:rPr>
         <w:t>machine learning approaches to implement models predicting which passengers survive the Titanic shipwreck.</w:t>
       </w:r>
@@ -121,8 +151,8 @@
           <w:rFonts w:ascii="TimesNewRomanPS" w:hAnsi="TimesNewRomanPS"/>
           <w:b/>
           <w:bCs/>
-          <w:sz w:val="20"/>
-          <w:szCs w:val="20"/>
+          <w:sz w:val="18"/>
+          <w:szCs w:val="18"/>
         </w:rPr>
         <w:t xml:space="preserve"> </w:t>
       </w:r>
@@ -131,8 +161,8 @@
           <w:rFonts w:ascii="TimesNewRomanPS" w:hAnsi="TimesNewRomanPS"/>
           <w:b/>
           <w:bCs/>
-          <w:sz w:val="20"/>
-          <w:szCs w:val="20"/>
+          <w:sz w:val="18"/>
+          <w:szCs w:val="18"/>
         </w:rPr>
         <w:t xml:space="preserve">The format of this project is that of a Kaggle </w:t>
       </w:r>
@@ -140,8 +170,8 @@
         <w:rPr>
           <w:b/>
           <w:bCs/>
-          <w:sz w:val="20"/>
-          <w:szCs w:val="20"/>
+          <w:sz w:val="18"/>
+          <w:szCs w:val="18"/>
         </w:rPr>
         <w:t>competition</w:t>
       </w:r>
@@ -151,20 +181,21 @@
             <w:rFonts w:ascii="TimesNewRomanPS" w:hAnsi="TimesNewRomanPS"/>
             <w:b/>
             <w:bCs/>
-            <w:sz w:val="20"/>
-            <w:szCs w:val="20"/>
+            <w:sz w:val="18"/>
+            <w:szCs w:val="18"/>
           </w:rPr>
           <w:id w:val="-67494179"/>
           <w:citation/>
         </w:sdtPr>
+        <w:sdtEndPr/>
         <w:sdtContent>
           <w:r>
             <w:rPr>
               <w:rFonts w:ascii="TimesNewRomanPS" w:hAnsi="TimesNewRomanPS"/>
               <w:b/>
               <w:bCs/>
-              <w:sz w:val="20"/>
-              <w:szCs w:val="20"/>
+              <w:sz w:val="18"/>
+              <w:szCs w:val="18"/>
             </w:rPr>
             <w:fldChar w:fldCharType="begin"/>
           </w:r>
@@ -173,8 +204,8 @@
               <w:rFonts w:ascii="TimesNewRomanPS" w:hAnsi="TimesNewRomanPS"/>
               <w:b/>
               <w:bCs/>
-              <w:sz w:val="20"/>
-              <w:szCs w:val="20"/>
+              <w:sz w:val="18"/>
+              <w:szCs w:val="18"/>
             </w:rPr>
             <w:instrText xml:space="preserve"> CITATION Tit \l 1033 </w:instrText>
           </w:r>
@@ -183,8 +214,8 @@
               <w:rFonts w:ascii="TimesNewRomanPS" w:hAnsi="TimesNewRomanPS"/>
               <w:b/>
               <w:bCs/>
-              <w:sz w:val="20"/>
-              <w:szCs w:val="20"/>
+              <w:sz w:val="18"/>
+              <w:szCs w:val="18"/>
             </w:rPr>
             <w:fldChar w:fldCharType="separate"/>
           </w:r>
@@ -194,8 +225,8 @@
               <w:b/>
               <w:bCs/>
               <w:noProof/>
-              <w:sz w:val="20"/>
-              <w:szCs w:val="20"/>
+              <w:sz w:val="18"/>
+              <w:szCs w:val="18"/>
             </w:rPr>
             <w:t xml:space="preserve"> </w:t>
           </w:r>
@@ -203,8 +234,8 @@
             <w:rPr>
               <w:rFonts w:ascii="TimesNewRomanPS" w:hAnsi="TimesNewRomanPS"/>
               <w:noProof/>
-              <w:sz w:val="20"/>
-              <w:szCs w:val="20"/>
+              <w:sz w:val="18"/>
+              <w:szCs w:val="18"/>
             </w:rPr>
             <w:t>[1]</w:t>
           </w:r>
@@ -213,8 +244,8 @@
               <w:rFonts w:ascii="TimesNewRomanPS" w:hAnsi="TimesNewRomanPS"/>
               <w:b/>
               <w:bCs/>
-              <w:sz w:val="20"/>
-              <w:szCs w:val="20"/>
+              <w:sz w:val="18"/>
+              <w:szCs w:val="18"/>
             </w:rPr>
             <w:fldChar w:fldCharType="end"/>
           </w:r>
@@ -225,8 +256,8 @@
           <w:rFonts w:ascii="TimesNewRomanPS" w:hAnsi="TimesNewRomanPS"/>
           <w:b/>
           <w:bCs/>
-          <w:sz w:val="20"/>
-          <w:szCs w:val="20"/>
+          <w:sz w:val="18"/>
+          <w:szCs w:val="18"/>
         </w:rPr>
         <w:t xml:space="preserve">. Goals of this project are </w:t>
       </w:r>
@@ -235,8 +266,8 @@
           <w:rFonts w:ascii="TimesNewRomanPS" w:hAnsi="TimesNewRomanPS"/>
           <w:b/>
           <w:bCs/>
-          <w:sz w:val="20"/>
-          <w:szCs w:val="20"/>
+          <w:sz w:val="18"/>
+          <w:szCs w:val="18"/>
         </w:rPr>
         <w:t>to</w:t>
       </w:r>
@@ -245,8 +276,8 @@
           <w:rFonts w:ascii="TimesNewRomanPS" w:hAnsi="TimesNewRomanPS"/>
           <w:b/>
           <w:bCs/>
-          <w:sz w:val="20"/>
-          <w:szCs w:val="20"/>
+          <w:sz w:val="18"/>
+          <w:szCs w:val="18"/>
         </w:rPr>
         <w:t xml:space="preserve"> 1) implement a baseline score and 2) try to improve on the baseline score. </w:t>
       </w:r>
@@ -255,16 +286,20 @@
       <w:pPr>
         <w:pStyle w:val="NormalWeb"/>
         <w:shd w:val="clear" w:color="auto" w:fill="FFFFFF"/>
-        <w:spacing w:before="240" w:beforeAutospacing="0" w:after="240" w:afterAutospacing="0"/>
+        <w:spacing w:before="120" w:beforeAutospacing="0" w:after="120" w:afterAutospacing="0"/>
         <w:jc w:val="center"/>
+        <w:rPr>
+          <w:sz w:val="18"/>
+          <w:szCs w:val="18"/>
+        </w:rPr>
       </w:pPr>
       <w:r>
         <w:rPr>
           <w:rFonts w:ascii="TimesNewRomanPS" w:hAnsi="TimesNewRomanPS"/>
           <w:b/>
           <w:bCs/>
-          <w:sz w:val="20"/>
-          <w:szCs w:val="20"/>
+          <w:sz w:val="18"/>
+          <w:szCs w:val="18"/>
         </w:rPr>
         <w:t>DESIGN CHOICES AND IMPLEMENTATION</w:t>
       </w:r>
@@ -277,113 +312,143 @@
         <w:jc w:val="both"/>
         <w:rPr>
           <w:rFonts w:ascii="TimesNewRomanPSMT" w:hAnsi="TimesNewRomanPSMT"/>
-          <w:sz w:val="20"/>
-          <w:szCs w:val="20"/>
+          <w:sz w:val="18"/>
+          <w:szCs w:val="18"/>
         </w:rPr>
       </w:pPr>
       <w:r>
         <w:rPr>
           <w:rFonts w:ascii="TimesNewRomanPSMT" w:hAnsi="TimesNewRomanPSMT"/>
-          <w:sz w:val="20"/>
-          <w:szCs w:val="20"/>
+          <w:sz w:val="18"/>
+          <w:szCs w:val="18"/>
         </w:rPr>
         <w:t>Th</w:t>
       </w:r>
       <w:r>
         <w:rPr>
           <w:rFonts w:ascii="TimesNewRomanPSMT" w:hAnsi="TimesNewRomanPSMT"/>
-          <w:sz w:val="20"/>
-          <w:szCs w:val="20"/>
+          <w:sz w:val="18"/>
+          <w:szCs w:val="18"/>
         </w:rPr>
         <w:t xml:space="preserve">e approach selected was to </w:t>
       </w:r>
       <w:r>
         <w:rPr>
           <w:rFonts w:ascii="TimesNewRomanPSMT" w:hAnsi="TimesNewRomanPSMT"/>
-          <w:sz w:val="20"/>
-          <w:szCs w:val="20"/>
+          <w:sz w:val="18"/>
+          <w:szCs w:val="18"/>
         </w:rPr>
         <w:t xml:space="preserve">implement a baseline and </w:t>
       </w:r>
       <w:r>
         <w:rPr>
           <w:rFonts w:ascii="TimesNewRomanPSMT" w:hAnsi="TimesNewRomanPSMT"/>
-          <w:sz w:val="20"/>
-          <w:szCs w:val="20"/>
+          <w:sz w:val="18"/>
+          <w:szCs w:val="18"/>
         </w:rPr>
         <w:t>an improved</w:t>
       </w:r>
       <w:r>
         <w:rPr>
           <w:rFonts w:ascii="TimesNewRomanPSMT" w:hAnsi="TimesNewRomanPSMT"/>
-          <w:sz w:val="20"/>
-          <w:szCs w:val="20"/>
+          <w:sz w:val="18"/>
+          <w:szCs w:val="18"/>
         </w:rPr>
         <w:t xml:space="preserve"> model</w:t>
       </w:r>
       <w:r>
         <w:rPr>
           <w:rFonts w:ascii="TimesNewRomanPSMT" w:hAnsi="TimesNewRomanPSMT"/>
-          <w:sz w:val="20"/>
-          <w:szCs w:val="20"/>
+          <w:sz w:val="18"/>
+          <w:szCs w:val="18"/>
         </w:rPr>
         <w:t xml:space="preserve"> intended</w:t>
       </w:r>
       <w:r>
         <w:rPr>
           <w:rFonts w:ascii="TimesNewRomanPSMT" w:hAnsi="TimesNewRomanPSMT"/>
-          <w:sz w:val="20"/>
-          <w:szCs w:val="20"/>
+          <w:sz w:val="18"/>
+          <w:szCs w:val="18"/>
         </w:rPr>
         <w:t xml:space="preserve"> to improve score beyond the baseline. </w:t>
       </w:r>
-      <w:proofErr w:type="spellStart"/>
-      <w:r>
-        <w:rPr>
-          <w:rFonts w:ascii="TimesNewRomanPSMT" w:hAnsi="TimesNewRomanPSMT"/>
-          <w:sz w:val="20"/>
-          <w:szCs w:val="20"/>
-        </w:rPr>
-        <w:t>RandomForrestClassifier</w:t>
-      </w:r>
-      <w:proofErr w:type="spellEnd"/>
-      <w:r>
-        <w:rPr>
-          <w:rFonts w:ascii="TimesNewRomanPSMT" w:hAnsi="TimesNewRomanPSMT"/>
-          <w:sz w:val="20"/>
-          <w:szCs w:val="20"/>
+      <w:r>
+        <w:rPr>
+          <w:rFonts w:ascii="TimesNewRomanPSMT" w:hAnsi="TimesNewRomanPSMT"/>
+          <w:sz w:val="18"/>
+          <w:szCs w:val="18"/>
+        </w:rPr>
+        <w:t>Random</w:t>
+      </w:r>
+      <w:r>
+        <w:rPr>
+          <w:rFonts w:ascii="TimesNewRomanPSMT" w:hAnsi="TimesNewRomanPSMT"/>
+          <w:sz w:val="18"/>
+          <w:szCs w:val="18"/>
+        </w:rPr>
+        <w:t xml:space="preserve"> </w:t>
+      </w:r>
+      <w:r>
+        <w:rPr>
+          <w:rFonts w:ascii="TimesNewRomanPSMT" w:hAnsi="TimesNewRomanPSMT"/>
+          <w:sz w:val="18"/>
+          <w:szCs w:val="18"/>
+        </w:rPr>
+        <w:t>Forrest</w:t>
+      </w:r>
+      <w:r>
+        <w:rPr>
+          <w:rFonts w:ascii="TimesNewRomanPSMT" w:hAnsi="TimesNewRomanPSMT"/>
+          <w:sz w:val="18"/>
+          <w:szCs w:val="18"/>
+        </w:rPr>
+        <w:t xml:space="preserve"> </w:t>
+      </w:r>
+      <w:r>
+        <w:rPr>
+          <w:rFonts w:ascii="TimesNewRomanPSMT" w:hAnsi="TimesNewRomanPSMT"/>
+          <w:sz w:val="18"/>
+          <w:szCs w:val="18"/>
+        </w:rPr>
+        <w:t>Classifier</w:t>
+      </w:r>
+      <w:r>
+        <w:rPr>
+          <w:rFonts w:ascii="TimesNewRomanPSMT" w:hAnsi="TimesNewRomanPSMT"/>
+          <w:sz w:val="18"/>
+          <w:szCs w:val="18"/>
         </w:rPr>
         <w:t xml:space="preserve"> is the default implementation </w:t>
       </w:r>
       <w:r>
         <w:rPr>
           <w:rFonts w:ascii="TimesNewRomanPSMT" w:hAnsi="TimesNewRomanPSMT"/>
-          <w:sz w:val="20"/>
-          <w:szCs w:val="20"/>
+          <w:sz w:val="18"/>
+          <w:szCs w:val="18"/>
         </w:rPr>
         <w:t xml:space="preserve">and is </w:t>
       </w:r>
       <w:r>
         <w:rPr>
           <w:rFonts w:ascii="TimesNewRomanPSMT" w:hAnsi="TimesNewRomanPSMT"/>
-          <w:sz w:val="20"/>
-          <w:szCs w:val="20"/>
+          <w:sz w:val="18"/>
+          <w:szCs w:val="18"/>
         </w:rPr>
         <w:t>provided in the Kaggl</w:t>
       </w:r>
       <w:r>
         <w:rPr>
           <w:rFonts w:ascii="TimesNewRomanPSMT" w:hAnsi="TimesNewRomanPSMT"/>
-          <w:sz w:val="20"/>
-          <w:szCs w:val="20"/>
+          <w:sz w:val="18"/>
+          <w:szCs w:val="18"/>
         </w:rPr>
         <w:t xml:space="preserve">e </w:t>
       </w:r>
       <w:r>
         <w:rPr>
           <w:rFonts w:ascii="TimesNewRomanPSMT" w:hAnsi="TimesNewRomanPSMT"/>
-          <w:sz w:val="20"/>
-          <w:szCs w:val="20"/>
+          <w:sz w:val="18"/>
+          <w:szCs w:val="18"/>
         </w:rPr>
         <w:t>competition tutorial</w:t>
       </w:r>
@@ -391,34 +456,35 @@
         <w:sdtPr>
           <w:rPr>
             <w:rFonts w:ascii="TimesNewRomanPSMT" w:hAnsi="TimesNewRomanPSMT"/>
-            <w:sz w:val="20"/>
-            <w:szCs w:val="20"/>
+            <w:sz w:val="18"/>
+            <w:szCs w:val="18"/>
           </w:rPr>
           <w:id w:val="-441534414"/>
           <w:citation/>
         </w:sdtPr>
+        <w:sdtEndPr/>
         <w:sdtContent>
           <w:r>
             <w:rPr>
               <w:rFonts w:ascii="TimesNewRomanPSMT" w:hAnsi="TimesNewRomanPSMT"/>
-              <w:sz w:val="20"/>
-              <w:szCs w:val="20"/>
+              <w:sz w:val="18"/>
+              <w:szCs w:val="18"/>
             </w:rPr>
             <w:fldChar w:fldCharType="begin"/>
           </w:r>
           <w:r>
             <w:rPr>
               <w:rFonts w:ascii="TimesNewRomanPSMT" w:hAnsi="TimesNewRomanPSMT"/>
-              <w:sz w:val="20"/>
-              <w:szCs w:val="20"/>
+              <w:sz w:val="18"/>
+              <w:szCs w:val="18"/>
             </w:rPr>
             <w:instrText xml:space="preserve"> CITATION Tit1 \l 1033 </w:instrText>
           </w:r>
           <w:r>
             <w:rPr>
               <w:rFonts w:ascii="TimesNewRomanPSMT" w:hAnsi="TimesNewRomanPSMT"/>
-              <w:sz w:val="20"/>
-              <w:szCs w:val="20"/>
+              <w:sz w:val="18"/>
+              <w:szCs w:val="18"/>
             </w:rPr>
             <w:fldChar w:fldCharType="separate"/>
           </w:r>
@@ -426,25 +492,16 @@
             <w:rPr>
               <w:rFonts w:ascii="TimesNewRomanPSMT" w:hAnsi="TimesNewRomanPSMT"/>
               <w:noProof/>
-              <w:sz w:val="20"/>
-              <w:szCs w:val="20"/>
+              <w:sz w:val="18"/>
+              <w:szCs w:val="18"/>
             </w:rPr>
-            <w:t xml:space="preserve"> </w:t>
+            <w:t xml:space="preserve"> [2]</w:t>
           </w:r>
           <w:r>
             <w:rPr>
               <w:rFonts w:ascii="TimesNewRomanPSMT" w:hAnsi="TimesNewRomanPSMT"/>
-              <w:noProof/>
-              <w:sz w:val="20"/>
-              <w:szCs w:val="20"/>
-            </w:rPr>
-            <w:t>[2]</w:t>
-          </w:r>
-          <w:r>
-            <w:rPr>
-              <w:rFonts w:ascii="TimesNewRomanPSMT" w:hAnsi="TimesNewRomanPSMT"/>
-              <w:sz w:val="20"/>
-              <w:szCs w:val="20"/>
+              <w:sz w:val="18"/>
+              <w:szCs w:val="18"/>
             </w:rPr>
             <w:fldChar w:fldCharType="end"/>
           </w:r>
@@ -453,35 +510,106 @@
       <w:r>
         <w:rPr>
           <w:rFonts w:ascii="TimesNewRomanPSMT" w:hAnsi="TimesNewRomanPSMT"/>
-          <w:sz w:val="20"/>
-          <w:szCs w:val="20"/>
+          <w:sz w:val="18"/>
+          <w:szCs w:val="18"/>
         </w:rPr>
         <w:t>.</w:t>
       </w:r>
       <w:r>
         <w:rPr>
           <w:rFonts w:ascii="TimesNewRomanPSMT" w:hAnsi="TimesNewRomanPSMT"/>
-          <w:sz w:val="20"/>
-          <w:szCs w:val="20"/>
+          <w:sz w:val="18"/>
+          <w:szCs w:val="18"/>
         </w:rPr>
         <w:t xml:space="preserve"> </w:t>
       </w:r>
       <w:r>
         <w:rPr>
           <w:rFonts w:ascii="TimesNewRomanPSMT" w:hAnsi="TimesNewRomanPSMT"/>
-          <w:sz w:val="20"/>
-          <w:szCs w:val="20"/>
-        </w:rPr>
-        <w:t>The improved model</w:t>
-      </w:r>
-      <w:r>
-        <w:rPr>
-          <w:rFonts w:ascii="TimesNewRomanPSMT" w:hAnsi="TimesNewRomanPSMT"/>
-          <w:sz w:val="20"/>
-          <w:szCs w:val="20"/>
-          <w:highlight w:val="yellow"/>
-        </w:rPr>
-        <w:t>…</w:t>
+          <w:sz w:val="18"/>
+          <w:szCs w:val="18"/>
+        </w:rPr>
+        <w:t>Gradient</w:t>
+      </w:r>
+      <w:r>
+        <w:rPr>
+          <w:rFonts w:ascii="TimesNewRomanPSMT" w:hAnsi="TimesNewRomanPSMT"/>
+          <w:sz w:val="18"/>
+          <w:szCs w:val="18"/>
+        </w:rPr>
+        <w:t xml:space="preserve"> </w:t>
+      </w:r>
+      <w:r>
+        <w:rPr>
+          <w:rFonts w:ascii="TimesNewRomanPSMT" w:hAnsi="TimesNewRomanPSMT"/>
+          <w:sz w:val="18"/>
+          <w:szCs w:val="18"/>
+        </w:rPr>
+        <w:t>Boosting</w:t>
+      </w:r>
+      <w:r>
+        <w:rPr>
+          <w:rFonts w:ascii="TimesNewRomanPSMT" w:hAnsi="TimesNewRomanPSMT"/>
+          <w:sz w:val="18"/>
+          <w:szCs w:val="18"/>
+        </w:rPr>
+        <w:t xml:space="preserve"> </w:t>
+      </w:r>
+      <w:r>
+        <w:rPr>
+          <w:rFonts w:ascii="TimesNewRomanPSMT" w:hAnsi="TimesNewRomanPSMT"/>
+          <w:sz w:val="18"/>
+          <w:szCs w:val="18"/>
+        </w:rPr>
+        <w:t>Classifier is</w:t>
+      </w:r>
+      <w:r>
+        <w:rPr>
+          <w:rFonts w:ascii="TimesNewRomanPSMT" w:hAnsi="TimesNewRomanPSMT"/>
+          <w:sz w:val="18"/>
+          <w:szCs w:val="18"/>
+        </w:rPr>
+        <w:t xml:space="preserve"> improved mod</w:t>
+      </w:r>
+      <w:r>
+        <w:rPr>
+          <w:rFonts w:ascii="TimesNewRomanPSMT" w:hAnsi="TimesNewRomanPSMT"/>
+          <w:sz w:val="18"/>
+          <w:szCs w:val="18"/>
+        </w:rPr>
+        <w:t>el providing the best performance after much team experimentation.</w:t>
+      </w:r>
+      <w:r>
+        <w:rPr>
+          <w:rFonts w:ascii="TimesNewRomanPSMT" w:hAnsi="TimesNewRomanPSMT"/>
+          <w:sz w:val="18"/>
+          <w:szCs w:val="18"/>
+        </w:rPr>
+        <w:t xml:space="preserve"> </w:t>
+      </w:r>
+      <w:r>
+        <w:rPr>
+          <w:rFonts w:ascii="TimesNewRomanPSMT" w:hAnsi="TimesNewRomanPSMT"/>
+          <w:sz w:val="18"/>
+          <w:szCs w:val="18"/>
+        </w:rPr>
+        <w:t xml:space="preserve">For each </w:t>
+      </w:r>
+      <w:r>
+        <w:rPr>
+          <w:rFonts w:ascii="TimesNewRomanPSMT" w:hAnsi="TimesNewRomanPSMT"/>
+          <w:sz w:val="18"/>
+          <w:szCs w:val="18"/>
+        </w:rPr>
+        <w:t xml:space="preserve">experiment and subsequent baseline and improved </w:t>
+      </w:r>
+      <w:r>
+        <w:rPr>
+          <w:rFonts w:ascii="TimesNewRomanPSMT" w:hAnsi="TimesNewRomanPSMT"/>
+          <w:sz w:val="18"/>
+          <w:szCs w:val="18"/>
+        </w:rPr>
+        <w:t>implementation, data was loaded, data was cleaned, features were explored and selected, models were trained, and test results were produced.</w:t>
       </w:r>
     </w:p>
     <w:p>
@@ -492,17 +620,259 @@
         <w:jc w:val="both"/>
         <w:rPr>
           <w:rFonts w:ascii="TimesNewRomanPSMT" w:hAnsi="TimesNewRomanPSMT"/>
-          <w:sz w:val="20"/>
-          <w:szCs w:val="20"/>
+          <w:sz w:val="18"/>
+          <w:szCs w:val="18"/>
         </w:rPr>
       </w:pPr>
       <w:r>
         <w:rPr>
           <w:rFonts w:ascii="TimesNewRomanPSMT" w:hAnsi="TimesNewRomanPSMT"/>
-          <w:sz w:val="20"/>
-          <w:szCs w:val="20"/>
-        </w:rPr>
-        <w:t>For each implementation, data was loaded, data was cleaned, features were explored and selected, models were trained, and test results were produced.</w:t>
+          <w:sz w:val="18"/>
+          <w:szCs w:val="18"/>
+        </w:rPr>
+        <w:t>The</w:t>
+      </w:r>
+      <w:r>
+        <w:rPr>
+          <w:rFonts w:ascii="TimesNewRomanPSMT" w:hAnsi="TimesNewRomanPSMT"/>
+          <w:sz w:val="18"/>
+          <w:szCs w:val="18"/>
+        </w:rPr>
+        <w:t xml:space="preserve"> </w:t>
+      </w:r>
+      <w:r>
+        <w:rPr>
+          <w:rFonts w:ascii="TimesNewRomanPSMT" w:hAnsi="TimesNewRomanPSMT"/>
+          <w:sz w:val="18"/>
+          <w:szCs w:val="18"/>
+        </w:rPr>
+        <w:t>baseline</w:t>
+      </w:r>
+      <w:r>
+        <w:rPr>
+          <w:rFonts w:ascii="TimesNewRomanPSMT" w:hAnsi="TimesNewRomanPSMT"/>
+          <w:sz w:val="18"/>
+          <w:szCs w:val="18"/>
+        </w:rPr>
+        <w:t xml:space="preserve"> model</w:t>
+      </w:r>
+      <w:r>
+        <w:rPr>
+          <w:rFonts w:ascii="TimesNewRomanPSMT" w:hAnsi="TimesNewRomanPSMT"/>
+          <w:sz w:val="18"/>
+          <w:szCs w:val="18"/>
+        </w:rPr>
+        <w:t xml:space="preserve"> followed the Kaggle tutorial. </w:t>
+      </w:r>
+      <w:r>
+        <w:rPr>
+          <w:rFonts w:ascii="TimesNewRomanPSMT" w:hAnsi="TimesNewRomanPSMT"/>
+          <w:sz w:val="18"/>
+          <w:szCs w:val="18"/>
+        </w:rPr>
+        <w:t>Data cleaning and preparation was minimal as the selected features</w:t>
+      </w:r>
+      <w:r>
+        <w:rPr>
+          <w:rFonts w:ascii="TimesNewRomanPSMT" w:hAnsi="TimesNewRomanPSMT"/>
+          <w:sz w:val="18"/>
+          <w:szCs w:val="18"/>
+        </w:rPr>
+        <w:t xml:space="preserve"> ‘</w:t>
+      </w:r>
+      <w:proofErr w:type="spellStart"/>
+      <w:r>
+        <w:rPr>
+          <w:rFonts w:ascii="TimesNewRomanPSMT" w:hAnsi="TimesNewRomanPSMT"/>
+          <w:sz w:val="18"/>
+          <w:szCs w:val="18"/>
+        </w:rPr>
+        <w:t>Pclass</w:t>
+      </w:r>
+      <w:proofErr w:type="spellEnd"/>
+      <w:r>
+        <w:rPr>
+          <w:rFonts w:ascii="TimesNewRomanPSMT" w:hAnsi="TimesNewRomanPSMT"/>
+          <w:sz w:val="18"/>
+          <w:szCs w:val="18"/>
+        </w:rPr>
+        <w:t>’, ‘Sex’, ‘</w:t>
+      </w:r>
+      <w:proofErr w:type="spellStart"/>
+      <w:r>
+        <w:rPr>
+          <w:rFonts w:ascii="TimesNewRomanPSMT" w:hAnsi="TimesNewRomanPSMT"/>
+          <w:sz w:val="18"/>
+          <w:szCs w:val="18"/>
+        </w:rPr>
+        <w:t>SibSp</w:t>
+      </w:r>
+      <w:proofErr w:type="spellEnd"/>
+      <w:r>
+        <w:rPr>
+          <w:rFonts w:ascii="TimesNewRomanPSMT" w:hAnsi="TimesNewRomanPSMT"/>
+          <w:sz w:val="18"/>
+          <w:szCs w:val="18"/>
+        </w:rPr>
+        <w:t>’, and ‘Parch’</w:t>
+      </w:r>
+      <w:r>
+        <w:rPr>
+          <w:rFonts w:ascii="TimesNewRomanPSMT" w:hAnsi="TimesNewRomanPSMT"/>
+          <w:sz w:val="18"/>
+          <w:szCs w:val="18"/>
+        </w:rPr>
+        <w:t xml:space="preserve"> </w:t>
+      </w:r>
+      <w:r>
+        <w:rPr>
+          <w:rFonts w:ascii="TimesNewRomanPSMT" w:hAnsi="TimesNewRomanPSMT"/>
+          <w:sz w:val="18"/>
+          <w:szCs w:val="18"/>
+        </w:rPr>
+        <w:t>do not have missing values</w:t>
+      </w:r>
+      <w:r>
+        <w:rPr>
+          <w:rFonts w:ascii="TimesNewRomanPSMT" w:hAnsi="TimesNewRomanPSMT"/>
+          <w:sz w:val="18"/>
+          <w:szCs w:val="18"/>
+        </w:rPr>
+        <w:t xml:space="preserve">. </w:t>
+      </w:r>
+      <w:r>
+        <w:rPr>
+          <w:rFonts w:ascii="TimesNewRomanPSMT" w:hAnsi="TimesNewRomanPSMT"/>
+          <w:sz w:val="18"/>
+          <w:szCs w:val="18"/>
+        </w:rPr>
+        <w:t>Feature exploration in the baseline model produced interesting results of 74% of women surviving and 19% of men. The Random</w:t>
+      </w:r>
+      <w:r>
+        <w:rPr>
+          <w:rFonts w:ascii="TimesNewRomanPSMT" w:hAnsi="TimesNewRomanPSMT"/>
+          <w:sz w:val="18"/>
+          <w:szCs w:val="18"/>
+        </w:rPr>
+        <w:t xml:space="preserve"> </w:t>
+      </w:r>
+      <w:r>
+        <w:rPr>
+          <w:rFonts w:ascii="TimesNewRomanPSMT" w:hAnsi="TimesNewRomanPSMT"/>
+          <w:sz w:val="18"/>
+          <w:szCs w:val="18"/>
+        </w:rPr>
+        <w:t>Forrest</w:t>
+      </w:r>
+      <w:r>
+        <w:rPr>
+          <w:rFonts w:ascii="TimesNewRomanPSMT" w:hAnsi="TimesNewRomanPSMT"/>
+          <w:sz w:val="18"/>
+          <w:szCs w:val="18"/>
+        </w:rPr>
+        <w:t xml:space="preserve"> </w:t>
+      </w:r>
+      <w:r>
+        <w:rPr>
+          <w:rFonts w:ascii="TimesNewRomanPSMT" w:hAnsi="TimesNewRomanPSMT"/>
+          <w:sz w:val="18"/>
+          <w:szCs w:val="18"/>
+        </w:rPr>
+        <w:t xml:space="preserve">Classifier model was initialized per the tutorial with </w:t>
+      </w:r>
+      <w:proofErr w:type="spellStart"/>
+      <w:r>
+        <w:rPr>
+          <w:rFonts w:ascii="TimesNewRomanPSMT" w:hAnsi="TimesNewRomanPSMT"/>
+          <w:sz w:val="18"/>
+          <w:szCs w:val="18"/>
+        </w:rPr>
+        <w:t>n_estimators</w:t>
+      </w:r>
+      <w:proofErr w:type="spellEnd"/>
+      <w:r>
+        <w:rPr>
+          <w:rFonts w:ascii="TimesNewRomanPSMT" w:hAnsi="TimesNewRomanPSMT"/>
+          <w:sz w:val="18"/>
+          <w:szCs w:val="18"/>
+        </w:rPr>
+        <w:t xml:space="preserve">=100, </w:t>
+      </w:r>
+      <w:proofErr w:type="spellStart"/>
+      <w:r>
+        <w:rPr>
+          <w:rFonts w:ascii="TimesNewRomanPSMT" w:hAnsi="TimesNewRomanPSMT"/>
+          <w:sz w:val="18"/>
+          <w:szCs w:val="18"/>
+        </w:rPr>
+        <w:t>max_depth</w:t>
+      </w:r>
+      <w:proofErr w:type="spellEnd"/>
+      <w:r>
+        <w:rPr>
+          <w:rFonts w:ascii="TimesNewRomanPSMT" w:hAnsi="TimesNewRomanPSMT"/>
+          <w:sz w:val="18"/>
+          <w:szCs w:val="18"/>
+        </w:rPr>
+        <w:t xml:space="preserve">=5, </w:t>
+      </w:r>
+      <w:proofErr w:type="spellStart"/>
+      <w:r>
+        <w:rPr>
+          <w:rFonts w:ascii="TimesNewRomanPSMT" w:hAnsi="TimesNewRomanPSMT"/>
+          <w:sz w:val="18"/>
+          <w:szCs w:val="18"/>
+        </w:rPr>
+        <w:t>random_state</w:t>
+      </w:r>
+      <w:proofErr w:type="spellEnd"/>
+      <w:r>
+        <w:rPr>
+          <w:rFonts w:ascii="TimesNewRomanPSMT" w:hAnsi="TimesNewRomanPSMT"/>
+          <w:sz w:val="18"/>
+          <w:szCs w:val="18"/>
+        </w:rPr>
+        <w:t xml:space="preserve">=1. </w:t>
+      </w:r>
+      <w:r>
+        <w:rPr>
+          <w:rFonts w:ascii="TimesNewRomanPSMT" w:hAnsi="TimesNewRomanPSMT"/>
+          <w:sz w:val="18"/>
+          <w:szCs w:val="18"/>
+        </w:rPr>
+        <w:t>Resulting performance when submitted to Kaggle was 77</w:t>
+      </w:r>
+      <w:r>
+        <w:rPr>
+          <w:rFonts w:ascii="TimesNewRomanPSMT" w:hAnsi="TimesNewRomanPSMT"/>
+          <w:sz w:val="18"/>
+          <w:szCs w:val="18"/>
+        </w:rPr>
+        <w:t>.</w:t>
+      </w:r>
+      <w:r>
+        <w:rPr>
+          <w:rFonts w:ascii="TimesNewRomanPSMT" w:hAnsi="TimesNewRomanPSMT"/>
+          <w:sz w:val="18"/>
+          <w:szCs w:val="18"/>
+        </w:rPr>
+        <w:t>5</w:t>
+      </w:r>
+      <w:r>
+        <w:rPr>
+          <w:rFonts w:ascii="TimesNewRomanPSMT" w:hAnsi="TimesNewRomanPSMT"/>
+          <w:sz w:val="18"/>
+          <w:szCs w:val="18"/>
+        </w:rPr>
+        <w:t>11%</w:t>
+      </w:r>
+      <w:r>
+        <w:rPr>
+          <w:rFonts w:ascii="TimesNewRomanPSMT" w:hAnsi="TimesNewRomanPSMT"/>
+          <w:sz w:val="18"/>
+          <w:szCs w:val="18"/>
+        </w:rPr>
+        <w:t xml:space="preserve">. </w:t>
       </w:r>
     </w:p>
     <w:p>
@@ -513,72 +883,202 @@
         <w:jc w:val="both"/>
         <w:rPr>
           <w:rFonts w:ascii="TimesNewRomanPSMT" w:hAnsi="TimesNewRomanPSMT"/>
-          <w:sz w:val="20"/>
-          <w:szCs w:val="20"/>
+          <w:sz w:val="18"/>
+          <w:szCs w:val="18"/>
         </w:rPr>
       </w:pPr>
       <w:r>
         <w:rPr>
           <w:rFonts w:ascii="TimesNewRomanPSMT" w:hAnsi="TimesNewRomanPSMT"/>
-          <w:sz w:val="20"/>
-          <w:szCs w:val="20"/>
-        </w:rPr>
-        <w:t>The</w:t>
-      </w:r>
-      <w:r>
-        <w:rPr>
-          <w:rFonts w:ascii="TimesNewRomanPSMT" w:hAnsi="TimesNewRomanPSMT"/>
-          <w:sz w:val="20"/>
-          <w:szCs w:val="20"/>
+          <w:sz w:val="18"/>
+          <w:szCs w:val="18"/>
+        </w:rPr>
+        <w:t>T</w:t>
+      </w:r>
+      <w:r>
+        <w:rPr>
+          <w:rFonts w:ascii="TimesNewRomanPSMT" w:hAnsi="TimesNewRomanPSMT"/>
+          <w:sz w:val="18"/>
+          <w:szCs w:val="18"/>
+        </w:rPr>
+        <w:t>he improved model</w:t>
+      </w:r>
+      <w:r>
+        <w:rPr>
+          <w:rFonts w:ascii="TimesNewRomanPSMT" w:hAnsi="TimesNewRomanPSMT"/>
+          <w:sz w:val="18"/>
+          <w:szCs w:val="18"/>
         </w:rPr>
         <w:t xml:space="preserve"> </w:t>
       </w:r>
       <w:r>
         <w:rPr>
           <w:rFonts w:ascii="TimesNewRomanPSMT" w:hAnsi="TimesNewRomanPSMT"/>
-          <w:sz w:val="20"/>
-          <w:szCs w:val="20"/>
-        </w:rPr>
-        <w:t>baseline</w:t>
-      </w:r>
-      <w:r>
-        <w:rPr>
-          <w:rFonts w:ascii="TimesNewRomanPSMT" w:hAnsi="TimesNewRomanPSMT"/>
-          <w:sz w:val="20"/>
-          <w:szCs w:val="20"/>
-        </w:rPr>
-        <w:t xml:space="preserve"> model</w:t>
-      </w:r>
-      <w:r>
-        <w:rPr>
-          <w:rFonts w:ascii="TimesNewRomanPSMT" w:hAnsi="TimesNewRomanPSMT"/>
-          <w:sz w:val="20"/>
-          <w:szCs w:val="20"/>
-        </w:rPr>
-        <w:t xml:space="preserve"> followed the Kaggle tutorial. </w:t>
-      </w:r>
-      <w:r>
-        <w:rPr>
-          <w:rFonts w:ascii="TimesNewRomanPSMT" w:hAnsi="TimesNewRomanPSMT"/>
-          <w:sz w:val="20"/>
-          <w:szCs w:val="20"/>
-        </w:rPr>
-        <w:t>Data cleaning and preparation was minimal as the selected features</w:t>
-      </w:r>
-      <w:r>
-        <w:rPr>
-          <w:rFonts w:ascii="TimesNewRomanPSMT" w:hAnsi="TimesNewRomanPSMT"/>
-          <w:sz w:val="20"/>
-          <w:szCs w:val="20"/>
-        </w:rPr>
-        <w:t xml:space="preserve"> ‘</w:t>
+          <w:sz w:val="18"/>
+          <w:szCs w:val="18"/>
+        </w:rPr>
+        <w:t xml:space="preserve">was the result of much </w:t>
+      </w:r>
+      <w:r>
+        <w:rPr>
+          <w:rFonts w:ascii="TimesNewRomanPSMT" w:hAnsi="TimesNewRomanPSMT"/>
+          <w:sz w:val="18"/>
+          <w:szCs w:val="18"/>
+        </w:rPr>
+        <w:t xml:space="preserve">team </w:t>
+      </w:r>
+      <w:r>
+        <w:rPr>
+          <w:rFonts w:ascii="TimesNewRomanPSMT" w:hAnsi="TimesNewRomanPSMT"/>
+          <w:sz w:val="18"/>
+          <w:szCs w:val="18"/>
+        </w:rPr>
+        <w:t xml:space="preserve">experimentation. </w:t>
+      </w:r>
+      <w:r>
+        <w:rPr>
+          <w:rFonts w:ascii="TimesNewRomanPSMT" w:hAnsi="TimesNewRomanPSMT"/>
+          <w:sz w:val="18"/>
+          <w:szCs w:val="18"/>
+        </w:rPr>
+        <w:t xml:space="preserve">The improved model uses features that have missing values, wide ranges (Age, Fare), and mixed types (Cabin). Data cleaning and preparation included filling missing values with </w:t>
+      </w:r>
+      <w:r>
+        <w:rPr>
+          <w:rFonts w:ascii="TimesNewRomanPSMT" w:hAnsi="TimesNewRomanPSMT"/>
+          <w:sz w:val="18"/>
+          <w:szCs w:val="18"/>
+        </w:rPr>
+        <w:t xml:space="preserve">reasonable values derived from that feature </w:t>
+      </w:r>
+      <w:r>
+        <w:rPr>
+          <w:rFonts w:ascii="TimesNewRomanPSMT" w:hAnsi="TimesNewRomanPSMT"/>
+          <w:sz w:val="18"/>
+          <w:szCs w:val="18"/>
+        </w:rPr>
+        <w:t xml:space="preserve">(Age, Embarked, Fare) </w:t>
+      </w:r>
+      <w:r>
+        <w:rPr>
+          <w:rFonts w:ascii="TimesNewRomanPSMT" w:hAnsi="TimesNewRomanPSMT"/>
+          <w:sz w:val="18"/>
+          <w:szCs w:val="18"/>
+        </w:rPr>
+        <w:t>informed by other features (Cabin).</w:t>
+      </w:r>
+      <w:r>
+        <w:rPr>
+          <w:rFonts w:ascii="TimesNewRomanPSMT" w:hAnsi="TimesNewRomanPSMT"/>
+          <w:sz w:val="18"/>
+          <w:szCs w:val="18"/>
+        </w:rPr>
+        <w:t xml:space="preserve"> A “</w:t>
       </w:r>
       <w:proofErr w:type="spellStart"/>
       <w:r>
         <w:rPr>
           <w:rFonts w:ascii="TimesNewRomanPSMT" w:hAnsi="TimesNewRomanPSMT"/>
-          <w:sz w:val="20"/>
-          <w:szCs w:val="20"/>
+          <w:sz w:val="18"/>
+          <w:szCs w:val="18"/>
+        </w:rPr>
+        <w:t>FamilySize</w:t>
+      </w:r>
+      <w:proofErr w:type="spellEnd"/>
+      <w:r>
+        <w:rPr>
+          <w:rFonts w:ascii="TimesNewRomanPSMT" w:hAnsi="TimesNewRomanPSMT"/>
+          <w:sz w:val="18"/>
+          <w:szCs w:val="18"/>
+        </w:rPr>
+        <w:t>” feature was created by combining “</w:t>
+      </w:r>
+      <w:proofErr w:type="spellStart"/>
+      <w:r>
+        <w:rPr>
+          <w:rFonts w:ascii="TimesNewRomanPSMT" w:hAnsi="TimesNewRomanPSMT"/>
+          <w:sz w:val="18"/>
+          <w:szCs w:val="18"/>
+        </w:rPr>
+        <w:t>SibSp</w:t>
+      </w:r>
+      <w:proofErr w:type="spellEnd"/>
+      <w:r>
+        <w:rPr>
+          <w:rFonts w:ascii="TimesNewRomanPSMT" w:hAnsi="TimesNewRomanPSMT"/>
+          <w:sz w:val="18"/>
+          <w:szCs w:val="18"/>
+        </w:rPr>
+        <w:t xml:space="preserve">” and “Parch”. </w:t>
+      </w:r>
+      <w:r>
+        <w:rPr>
+          <w:rFonts w:ascii="TimesNewRomanPSMT" w:hAnsi="TimesNewRomanPSMT"/>
+          <w:sz w:val="18"/>
+          <w:szCs w:val="18"/>
+        </w:rPr>
+        <w:t>The Cabin feature was engineered to capture the Level or floor of the passenger’s cabin as “</w:t>
+      </w:r>
+      <w:proofErr w:type="spellStart"/>
+      <w:r>
+        <w:rPr>
+          <w:rFonts w:ascii="TimesNewRomanPSMT" w:hAnsi="TimesNewRomanPSMT"/>
+          <w:sz w:val="18"/>
+          <w:szCs w:val="18"/>
+        </w:rPr>
+        <w:t>CabinLtr</w:t>
+      </w:r>
+      <w:proofErr w:type="spellEnd"/>
+      <w:r>
+        <w:rPr>
+          <w:rFonts w:ascii="TimesNewRomanPSMT" w:hAnsi="TimesNewRomanPSMT"/>
+          <w:sz w:val="18"/>
+          <w:szCs w:val="18"/>
+        </w:rPr>
+        <w:t>”. N/</w:t>
+      </w:r>
+      <w:proofErr w:type="gramStart"/>
+      <w:r>
+        <w:rPr>
+          <w:rFonts w:ascii="TimesNewRomanPSMT" w:hAnsi="TimesNewRomanPSMT"/>
+          <w:sz w:val="18"/>
+          <w:szCs w:val="18"/>
+        </w:rPr>
+        <w:t>A’s</w:t>
+      </w:r>
+      <w:proofErr w:type="gramEnd"/>
+      <w:r>
+        <w:rPr>
+          <w:rFonts w:ascii="TimesNewRomanPSMT" w:hAnsi="TimesNewRomanPSMT"/>
+          <w:sz w:val="18"/>
+          <w:szCs w:val="18"/>
+        </w:rPr>
+        <w:t xml:space="preserve"> were filled by matching the distribution of </w:t>
+      </w:r>
+      <w:proofErr w:type="spellStart"/>
+      <w:r>
+        <w:rPr>
+          <w:rFonts w:ascii="TimesNewRomanPSMT" w:hAnsi="TimesNewRomanPSMT"/>
+          <w:sz w:val="18"/>
+          <w:szCs w:val="18"/>
+        </w:rPr>
+        <w:t>CabinLtr</w:t>
+      </w:r>
+      <w:proofErr w:type="spellEnd"/>
+      <w:r>
+        <w:rPr>
+          <w:rFonts w:ascii="TimesNewRomanPSMT" w:hAnsi="TimesNewRomanPSMT"/>
+          <w:sz w:val="18"/>
+          <w:szCs w:val="18"/>
+        </w:rPr>
+        <w:t xml:space="preserve"> versus </w:t>
+      </w:r>
+      <w:proofErr w:type="spellStart"/>
+      <w:r>
+        <w:rPr>
+          <w:rFonts w:ascii="TimesNewRomanPSMT" w:hAnsi="TimesNewRomanPSMT"/>
+          <w:sz w:val="18"/>
+          <w:szCs w:val="18"/>
         </w:rPr>
         <w:t>Pclass</w:t>
       </w:r>
@@ -586,188 +1086,309 @@
       <w:r>
         <w:rPr>
           <w:rFonts w:ascii="TimesNewRomanPSMT" w:hAnsi="TimesNewRomanPSMT"/>
-          <w:sz w:val="20"/>
-          <w:szCs w:val="20"/>
-        </w:rPr>
-        <w:t>’, ‘Sex’, ‘</w:t>
+          <w:sz w:val="18"/>
+          <w:szCs w:val="18"/>
+        </w:rPr>
+        <w:t xml:space="preserve">. </w:t>
+      </w:r>
+      <w:r>
+        <w:rPr>
+          <w:rFonts w:ascii="TimesNewRomanPSMT" w:hAnsi="TimesNewRomanPSMT"/>
+          <w:sz w:val="18"/>
+          <w:szCs w:val="18"/>
+        </w:rPr>
+        <w:t>Feature exploration includes correlation matrix</w:t>
+      </w:r>
+      <w:r>
+        <w:rPr>
+          <w:rFonts w:ascii="TimesNewRomanPSMT" w:hAnsi="TimesNewRomanPSMT"/>
+          <w:sz w:val="18"/>
+          <w:szCs w:val="18"/>
+        </w:rPr>
+        <w:t xml:space="preserve"> (Survived vs each feature, also each feature vs each feature), and evaluation of inclusion / exclusion of each feature. Both default initialization and results of </w:t>
       </w:r>
       <w:proofErr w:type="spellStart"/>
       <w:r>
         <w:rPr>
           <w:rFonts w:ascii="TimesNewRomanPSMT" w:hAnsi="TimesNewRomanPSMT"/>
-          <w:sz w:val="20"/>
-          <w:szCs w:val="20"/>
-        </w:rPr>
-        <w:t>SibSp</w:t>
+          <w:sz w:val="18"/>
+          <w:szCs w:val="18"/>
+        </w:rPr>
+        <w:t>GridSearchCV</w:t>
       </w:r>
       <w:proofErr w:type="spellEnd"/>
       <w:r>
         <w:rPr>
           <w:rFonts w:ascii="TimesNewRomanPSMT" w:hAnsi="TimesNewRomanPSMT"/>
-          <w:sz w:val="20"/>
-          <w:szCs w:val="20"/>
-        </w:rPr>
-        <w:t>’, and ‘Parch’</w:t>
-      </w:r>
-      <w:r>
-        <w:rPr>
-          <w:rFonts w:ascii="TimesNewRomanPSMT" w:hAnsi="TimesNewRomanPSMT"/>
-          <w:sz w:val="20"/>
-          <w:szCs w:val="20"/>
+          <w:sz w:val="18"/>
+          <w:szCs w:val="18"/>
+        </w:rPr>
+        <w:t xml:space="preserve"> parametric searches were used to explore more favorable hyperparameters. Multiple models were explored including extending/improving </w:t>
+      </w:r>
+      <w:r>
+        <w:rPr>
+          <w:rFonts w:ascii="TimesNewRomanPSMT" w:hAnsi="TimesNewRomanPSMT"/>
+          <w:sz w:val="18"/>
+          <w:szCs w:val="18"/>
+        </w:rPr>
+        <w:t>Random</w:t>
+      </w:r>
+      <w:r>
+        <w:rPr>
+          <w:rFonts w:ascii="TimesNewRomanPSMT" w:hAnsi="TimesNewRomanPSMT"/>
+          <w:sz w:val="18"/>
+          <w:szCs w:val="18"/>
         </w:rPr>
         <w:t xml:space="preserve"> </w:t>
       </w:r>
       <w:r>
         <w:rPr>
           <w:rFonts w:ascii="TimesNewRomanPSMT" w:hAnsi="TimesNewRomanPSMT"/>
-          <w:sz w:val="20"/>
-          <w:szCs w:val="20"/>
-        </w:rPr>
-        <w:t>do not have missing values</w:t>
-      </w:r>
-      <w:r>
-        <w:rPr>
-          <w:rFonts w:ascii="TimesNewRomanPSMT" w:hAnsi="TimesNewRomanPSMT"/>
-          <w:sz w:val="20"/>
-          <w:szCs w:val="20"/>
+          <w:sz w:val="18"/>
+          <w:szCs w:val="18"/>
+        </w:rPr>
+        <w:t>Forrest</w:t>
+      </w:r>
+      <w:r>
+        <w:rPr>
+          <w:rFonts w:ascii="TimesNewRomanPSMT" w:hAnsi="TimesNewRomanPSMT"/>
+          <w:sz w:val="18"/>
+          <w:szCs w:val="18"/>
+        </w:rPr>
+        <w:t xml:space="preserve"> </w:t>
+      </w:r>
+      <w:r>
+        <w:rPr>
+          <w:rFonts w:ascii="TimesNewRomanPSMT" w:hAnsi="TimesNewRomanPSMT"/>
+          <w:sz w:val="18"/>
+          <w:szCs w:val="18"/>
+        </w:rPr>
+        <w:t>Classifier</w:t>
+      </w:r>
+      <w:r>
+        <w:rPr>
+          <w:rFonts w:ascii="TimesNewRomanPSMT" w:hAnsi="TimesNewRomanPSMT"/>
+          <w:sz w:val="18"/>
+          <w:szCs w:val="18"/>
+        </w:rPr>
+        <w:t xml:space="preserve">, </w:t>
+      </w:r>
+      <w:r>
+        <w:rPr>
+          <w:rFonts w:ascii="TimesNewRomanPSMT" w:hAnsi="TimesNewRomanPSMT"/>
+          <w:sz w:val="18"/>
+          <w:szCs w:val="18"/>
+        </w:rPr>
+        <w:t>Gaussian</w:t>
+      </w:r>
+      <w:r>
+        <w:rPr>
+          <w:rFonts w:ascii="TimesNewRomanPSMT" w:hAnsi="TimesNewRomanPSMT"/>
+          <w:sz w:val="18"/>
+          <w:szCs w:val="18"/>
+        </w:rPr>
+        <w:t xml:space="preserve"> </w:t>
+      </w:r>
+      <w:r>
+        <w:rPr>
+          <w:rFonts w:ascii="TimesNewRomanPSMT" w:hAnsi="TimesNewRomanPSMT"/>
+          <w:sz w:val="18"/>
+          <w:szCs w:val="18"/>
+        </w:rPr>
+        <w:t>N</w:t>
+      </w:r>
+      <w:r>
+        <w:rPr>
+          <w:rFonts w:ascii="TimesNewRomanPSMT" w:hAnsi="TimesNewRomanPSMT"/>
+          <w:sz w:val="18"/>
+          <w:szCs w:val="18"/>
+        </w:rPr>
+        <w:t xml:space="preserve">ieve </w:t>
+      </w:r>
+      <w:r>
+        <w:rPr>
+          <w:rFonts w:ascii="TimesNewRomanPSMT" w:hAnsi="TimesNewRomanPSMT"/>
+          <w:sz w:val="18"/>
+          <w:szCs w:val="18"/>
+        </w:rPr>
+        <w:t>B</w:t>
+      </w:r>
+      <w:r>
+        <w:rPr>
+          <w:rFonts w:ascii="TimesNewRomanPSMT" w:hAnsi="TimesNewRomanPSMT"/>
+          <w:sz w:val="18"/>
+          <w:szCs w:val="18"/>
+        </w:rPr>
+        <w:t>ayes</w:t>
+      </w:r>
+      <w:r>
+        <w:rPr>
+          <w:rFonts w:ascii="TimesNewRomanPSMT" w:hAnsi="TimesNewRomanPSMT"/>
+          <w:sz w:val="18"/>
+          <w:szCs w:val="18"/>
+        </w:rPr>
+        <w:t xml:space="preserve">, and </w:t>
+      </w:r>
+      <w:r>
+        <w:rPr>
+          <w:rFonts w:ascii="TimesNewRomanPSMT" w:hAnsi="TimesNewRomanPSMT"/>
+          <w:sz w:val="18"/>
+          <w:szCs w:val="18"/>
+        </w:rPr>
+        <w:t>Gradient</w:t>
+      </w:r>
+      <w:r>
+        <w:rPr>
+          <w:rFonts w:ascii="TimesNewRomanPSMT" w:hAnsi="TimesNewRomanPSMT"/>
+          <w:sz w:val="18"/>
+          <w:szCs w:val="18"/>
+        </w:rPr>
+        <w:t xml:space="preserve"> </w:t>
+      </w:r>
+      <w:r>
+        <w:rPr>
+          <w:rFonts w:ascii="TimesNewRomanPSMT" w:hAnsi="TimesNewRomanPSMT"/>
+          <w:sz w:val="18"/>
+          <w:szCs w:val="18"/>
+        </w:rPr>
+        <w:t>Boosting</w:t>
+      </w:r>
+      <w:r>
+        <w:rPr>
+          <w:rFonts w:ascii="TimesNewRomanPSMT" w:hAnsi="TimesNewRomanPSMT"/>
+          <w:sz w:val="18"/>
+          <w:szCs w:val="18"/>
+        </w:rPr>
+        <w:t xml:space="preserve"> </w:t>
+      </w:r>
+      <w:r>
+        <w:rPr>
+          <w:rFonts w:ascii="TimesNewRomanPSMT" w:hAnsi="TimesNewRomanPSMT"/>
+          <w:sz w:val="18"/>
+          <w:szCs w:val="18"/>
+        </w:rPr>
+        <w:t>Classifier</w:t>
+      </w:r>
+      <w:r>
+        <w:rPr>
+          <w:rFonts w:ascii="TimesNewRomanPSMT" w:hAnsi="TimesNewRomanPSMT"/>
+          <w:sz w:val="18"/>
+          <w:szCs w:val="18"/>
         </w:rPr>
         <w:t xml:space="preserve">. </w:t>
       </w:r>
       <w:r>
         <w:rPr>
           <w:rFonts w:ascii="TimesNewRomanPSMT" w:hAnsi="TimesNewRomanPSMT"/>
-          <w:sz w:val="20"/>
-          <w:szCs w:val="20"/>
-        </w:rPr>
-        <w:t>Feature exploration in the baseline model produced interesting results of 74% of women surviving and 19% of men. The</w:t>
-      </w:r>
-      <w:r>
-        <w:rPr>
-          <w:rFonts w:ascii="TimesNewRomanPSMT" w:hAnsi="TimesNewRomanPSMT"/>
-          <w:sz w:val="20"/>
-          <w:szCs w:val="20"/>
+          <w:sz w:val="18"/>
+          <w:szCs w:val="18"/>
+        </w:rPr>
+        <w:t xml:space="preserve">After </w:t>
+      </w:r>
+      <w:r>
+        <w:rPr>
+          <w:rFonts w:ascii="TimesNewRomanPSMT" w:hAnsi="TimesNewRomanPSMT"/>
+          <w:sz w:val="18"/>
+          <w:szCs w:val="18"/>
+        </w:rPr>
+        <w:t>experimentation</w:t>
+      </w:r>
+      <w:r>
+        <w:rPr>
+          <w:rFonts w:ascii="TimesNewRomanPSMT" w:hAnsi="TimesNewRomanPSMT"/>
+          <w:sz w:val="18"/>
+          <w:szCs w:val="18"/>
+        </w:rPr>
+        <w:t xml:space="preserve">, </w:t>
+      </w:r>
+      <w:r>
+        <w:rPr>
+          <w:rFonts w:ascii="TimesNewRomanPSMT" w:hAnsi="TimesNewRomanPSMT"/>
+          <w:sz w:val="18"/>
+          <w:szCs w:val="18"/>
+        </w:rPr>
+        <w:t>Gradient</w:t>
+      </w:r>
+      <w:r>
+        <w:rPr>
+          <w:rFonts w:ascii="TimesNewRomanPSMT" w:hAnsi="TimesNewRomanPSMT"/>
+          <w:sz w:val="18"/>
+          <w:szCs w:val="18"/>
         </w:rPr>
         <w:t xml:space="preserve"> </w:t>
       </w:r>
-      <w:proofErr w:type="spellStart"/>
-      <w:r>
-        <w:rPr>
-          <w:rFonts w:ascii="TimesNewRomanPSMT" w:hAnsi="TimesNewRomanPSMT"/>
-          <w:sz w:val="20"/>
-          <w:szCs w:val="20"/>
-        </w:rPr>
-        <w:t>RandomForrestClassifier</w:t>
-      </w:r>
-      <w:proofErr w:type="spellEnd"/>
-      <w:r>
-        <w:rPr>
-          <w:rFonts w:ascii="TimesNewRomanPSMT" w:hAnsi="TimesNewRomanPSMT"/>
-          <w:sz w:val="20"/>
-          <w:szCs w:val="20"/>
-        </w:rPr>
-        <w:t xml:space="preserve"> model was initialized per the tutorial with </w:t>
-      </w:r>
-      <w:proofErr w:type="spellStart"/>
-      <w:r>
-        <w:rPr>
-          <w:rFonts w:ascii="TimesNewRomanPSMT" w:hAnsi="TimesNewRomanPSMT"/>
-          <w:sz w:val="20"/>
-          <w:szCs w:val="20"/>
-        </w:rPr>
-        <w:t>n_estimators</w:t>
-      </w:r>
-      <w:proofErr w:type="spellEnd"/>
-      <w:r>
-        <w:rPr>
-          <w:rFonts w:ascii="TimesNewRomanPSMT" w:hAnsi="TimesNewRomanPSMT"/>
-          <w:sz w:val="20"/>
-          <w:szCs w:val="20"/>
-        </w:rPr>
-        <w:t xml:space="preserve">=100, </w:t>
-      </w:r>
-      <w:proofErr w:type="spellStart"/>
-      <w:r>
-        <w:rPr>
-          <w:rFonts w:ascii="TimesNewRomanPSMT" w:hAnsi="TimesNewRomanPSMT"/>
-          <w:sz w:val="20"/>
-          <w:szCs w:val="20"/>
-        </w:rPr>
-        <w:t>max_depth</w:t>
-      </w:r>
-      <w:proofErr w:type="spellEnd"/>
-      <w:r>
-        <w:rPr>
-          <w:rFonts w:ascii="TimesNewRomanPSMT" w:hAnsi="TimesNewRomanPSMT"/>
-          <w:sz w:val="20"/>
-          <w:szCs w:val="20"/>
-        </w:rPr>
-        <w:t xml:space="preserve">=5, </w:t>
-      </w:r>
-      <w:proofErr w:type="spellStart"/>
-      <w:r>
-        <w:rPr>
-          <w:rFonts w:ascii="TimesNewRomanPSMT" w:hAnsi="TimesNewRomanPSMT"/>
-          <w:sz w:val="20"/>
-          <w:szCs w:val="20"/>
-        </w:rPr>
-        <w:t>random_state</w:t>
-      </w:r>
-      <w:proofErr w:type="spellEnd"/>
-      <w:r>
-        <w:rPr>
-          <w:rFonts w:ascii="TimesNewRomanPSMT" w:hAnsi="TimesNewRomanPSMT"/>
-          <w:sz w:val="20"/>
-          <w:szCs w:val="20"/>
-        </w:rPr>
-        <w:t>=1</w:t>
-      </w:r>
-      <w:r>
-        <w:rPr>
-          <w:rFonts w:ascii="TimesNewRomanPSMT" w:hAnsi="TimesNewRomanPSMT"/>
-          <w:sz w:val="20"/>
-          <w:szCs w:val="20"/>
-        </w:rPr>
-        <w:t xml:space="preserve">. </w:t>
-      </w:r>
-      <w:r>
-        <w:rPr>
-          <w:rFonts w:ascii="TimesNewRomanPSMT" w:hAnsi="TimesNewRomanPSMT"/>
-          <w:sz w:val="20"/>
-          <w:szCs w:val="20"/>
-        </w:rPr>
-        <w:t>Resulting performance when submitted to Kaggle was 77</w:t>
-      </w:r>
-      <w:r>
-        <w:rPr>
-          <w:rFonts w:ascii="TimesNewRomanPSMT" w:hAnsi="TimesNewRomanPSMT"/>
-          <w:sz w:val="20"/>
-          <w:szCs w:val="20"/>
-        </w:rPr>
-        <w:t>.</w:t>
-      </w:r>
-      <w:r>
-        <w:rPr>
-          <w:rFonts w:ascii="TimesNewRomanPSMT" w:hAnsi="TimesNewRomanPSMT"/>
-          <w:sz w:val="20"/>
-          <w:szCs w:val="20"/>
-        </w:rPr>
-        <w:t>5</w:t>
-      </w:r>
-      <w:r>
-        <w:rPr>
-          <w:rFonts w:ascii="TimesNewRomanPSMT" w:hAnsi="TimesNewRomanPSMT"/>
-          <w:sz w:val="20"/>
-          <w:szCs w:val="20"/>
-        </w:rPr>
-        <w:t>11%</w:t>
-      </w:r>
-      <w:r>
-        <w:rPr>
-          <w:rFonts w:ascii="TimesNewRomanPSMT" w:hAnsi="TimesNewRomanPSMT"/>
-          <w:sz w:val="20"/>
-          <w:szCs w:val="20"/>
-        </w:rPr>
-        <w:t xml:space="preserve">. </w:t>
+      <w:r>
+        <w:rPr>
+          <w:rFonts w:ascii="TimesNewRomanPSMT" w:hAnsi="TimesNewRomanPSMT"/>
+          <w:sz w:val="18"/>
+          <w:szCs w:val="18"/>
+        </w:rPr>
+        <w:t>Boosting</w:t>
+      </w:r>
+      <w:r>
+        <w:rPr>
+          <w:rFonts w:ascii="TimesNewRomanPSMT" w:hAnsi="TimesNewRomanPSMT"/>
+          <w:sz w:val="18"/>
+          <w:szCs w:val="18"/>
+        </w:rPr>
+        <w:t xml:space="preserve"> </w:t>
+      </w:r>
+      <w:r>
+        <w:rPr>
+          <w:rFonts w:ascii="TimesNewRomanPSMT" w:hAnsi="TimesNewRomanPSMT"/>
+          <w:sz w:val="18"/>
+          <w:szCs w:val="18"/>
+        </w:rPr>
+        <w:t>Classifier</w:t>
+      </w:r>
+      <w:r>
+        <w:rPr>
+          <w:rFonts w:ascii="TimesNewRomanPSMT" w:hAnsi="TimesNewRomanPSMT"/>
+          <w:sz w:val="18"/>
+          <w:szCs w:val="18"/>
+        </w:rPr>
+        <w:t xml:space="preserve"> with default hyperparameter values was used. </w:t>
+      </w:r>
+      <w:r>
+        <w:rPr>
+          <w:rFonts w:ascii="TimesNewRomanPSMT" w:hAnsi="TimesNewRomanPSMT"/>
+          <w:sz w:val="18"/>
+          <w:szCs w:val="18"/>
+        </w:rPr>
+        <w:t xml:space="preserve">Resulting performance when submitted to Kaggle was </w:t>
+      </w:r>
+      <w:r>
+        <w:rPr>
+          <w:rFonts w:ascii="TimesNewRomanPSMT" w:hAnsi="TimesNewRomanPSMT"/>
+          <w:sz w:val="18"/>
+          <w:szCs w:val="18"/>
+        </w:rPr>
+        <w:t>79.186%.</w:t>
+      </w:r>
+    </w:p>
+    <w:p>
+      <w:pPr>
+        <w:pStyle w:val="NormalWeb"/>
+        <w:shd w:val="clear" w:color="auto" w:fill="FFFFFF"/>
+        <w:spacing w:before="120" w:beforeAutospacing="0" w:after="120" w:afterAutospacing="0"/>
+        <w:jc w:val="center"/>
+        <w:rPr>
+          <w:rFonts w:ascii="TimesNewRomanPS" w:hAnsi="TimesNewRomanPS"/>
+          <w:b/>
+          <w:bCs/>
+          <w:sz w:val="18"/>
+          <w:szCs w:val="18"/>
+        </w:rPr>
+      </w:pPr>
+      <w:r>
+        <w:rPr>
+          <w:rFonts w:ascii="TimesNewRomanPS" w:hAnsi="TimesNewRomanPS"/>
+          <w:b/>
+          <w:bCs/>
+          <w:sz w:val="18"/>
+          <w:szCs w:val="18"/>
+        </w:rPr>
+        <w:t>CHALLENGES AND OBSTACLES</w:t>
       </w:r>
     </w:p>
     <w:p>
@@ -778,149 +1399,25 @@
         <w:jc w:val="both"/>
         <w:rPr>
           <w:rFonts w:ascii="TimesNewRomanPSMT" w:hAnsi="TimesNewRomanPSMT"/>
-          <w:sz w:val="20"/>
-          <w:szCs w:val="20"/>
+          <w:sz w:val="18"/>
+          <w:szCs w:val="18"/>
         </w:rPr>
       </w:pPr>
       <w:r>
         <w:rPr>
           <w:rFonts w:ascii="TimesNewRomanPSMT" w:hAnsi="TimesNewRomanPSMT"/>
-          <w:sz w:val="20"/>
-          <w:szCs w:val="20"/>
-        </w:rPr>
-        <w:t>T</w:t>
-      </w:r>
-      <w:r>
-        <w:rPr>
-          <w:rFonts w:ascii="TimesNewRomanPSMT" w:hAnsi="TimesNewRomanPSMT"/>
-          <w:sz w:val="20"/>
-          <w:szCs w:val="20"/>
-        </w:rPr>
-        <w:t>he improved model</w:t>
-      </w:r>
-      <w:r>
-        <w:rPr>
-          <w:rFonts w:ascii="TimesNewRomanPSMT" w:hAnsi="TimesNewRomanPSMT"/>
-          <w:sz w:val="20"/>
-          <w:szCs w:val="20"/>
-        </w:rPr>
-        <w:t xml:space="preserve"> … </w:t>
-      </w:r>
-      <w:r>
-        <w:rPr>
-          <w:rFonts w:ascii="TimesNewRomanPSMT" w:hAnsi="TimesNewRomanPSMT"/>
-          <w:sz w:val="20"/>
-          <w:szCs w:val="20"/>
-        </w:rPr>
-        <w:t>Data cleaning and preparation</w:t>
-      </w:r>
-      <w:r>
-        <w:rPr>
-          <w:rFonts w:ascii="TimesNewRomanPSMT" w:hAnsi="TimesNewRomanPSMT"/>
-          <w:sz w:val="20"/>
-          <w:szCs w:val="20"/>
-        </w:rPr>
-        <w:t xml:space="preserve"> … </w:t>
-      </w:r>
-      <w:r>
-        <w:rPr>
-          <w:rFonts w:ascii="TimesNewRomanPSMT" w:hAnsi="TimesNewRomanPSMT"/>
-          <w:sz w:val="20"/>
-          <w:szCs w:val="20"/>
-        </w:rPr>
-        <w:t>Feature exploration in the</w:t>
-      </w:r>
-      <w:r>
-        <w:rPr>
-          <w:rFonts w:ascii="TimesNewRomanPSMT" w:hAnsi="TimesNewRomanPSMT"/>
-          <w:sz w:val="20"/>
-          <w:szCs w:val="20"/>
-        </w:rPr>
-        <w:t xml:space="preserve"> improved model produced …</w:t>
-      </w:r>
-      <w:r>
-        <w:t xml:space="preserve"> </w:t>
-      </w:r>
-      <w:r>
-        <w:rPr>
-          <w:rFonts w:ascii="TimesNewRomanPSMT" w:hAnsi="TimesNewRomanPSMT"/>
-          <w:sz w:val="20"/>
-          <w:szCs w:val="20"/>
-        </w:rPr>
-        <w:t xml:space="preserve">The </w:t>
-      </w:r>
-      <w:r>
-        <w:rPr>
-          <w:rFonts w:ascii="TimesNewRomanPSMT" w:hAnsi="TimesNewRomanPSMT"/>
-          <w:sz w:val="20"/>
-          <w:szCs w:val="20"/>
-        </w:rPr>
-        <w:t>…</w:t>
-      </w:r>
-      <w:r>
-        <w:rPr>
-          <w:rFonts w:ascii="TimesNewRomanPSMT" w:hAnsi="TimesNewRomanPSMT"/>
-          <w:sz w:val="20"/>
-          <w:szCs w:val="20"/>
-        </w:rPr>
-        <w:t xml:space="preserve"> model was initialized</w:t>
-      </w:r>
-      <w:r>
-        <w:rPr>
-          <w:rFonts w:ascii="TimesNewRomanPSMT" w:hAnsi="TimesNewRomanPSMT"/>
-          <w:sz w:val="20"/>
-          <w:szCs w:val="20"/>
-        </w:rPr>
-        <w:t xml:space="preserve"> … </w:t>
-      </w:r>
-      <w:r>
-        <w:rPr>
-          <w:rFonts w:ascii="TimesNewRomanPSMT" w:hAnsi="TimesNewRomanPSMT"/>
-          <w:sz w:val="20"/>
-          <w:szCs w:val="20"/>
-        </w:rPr>
-        <w:t xml:space="preserve">Resulting performance when submitted to Kaggle was </w:t>
-      </w:r>
-      <w:r>
-        <w:rPr>
-          <w:rFonts w:ascii="TimesNewRomanPSMT" w:hAnsi="TimesNewRomanPSMT"/>
-          <w:sz w:val="20"/>
-          <w:szCs w:val="20"/>
-        </w:rPr>
-        <w:t>…</w:t>
-      </w:r>
-      <w:r>
-        <w:rPr>
-          <w:rFonts w:ascii="TimesNewRomanPSMT" w:hAnsi="TimesNewRomanPSMT"/>
-          <w:sz w:val="20"/>
-          <w:szCs w:val="20"/>
-        </w:rPr>
-        <w:t>%.</w:t>
-      </w:r>
-    </w:p>
-    <w:p>
-      <w:pPr>
-        <w:pStyle w:val="NormalWeb"/>
-        <w:shd w:val="clear" w:color="auto" w:fill="FFFFFF"/>
-        <w:spacing w:before="240" w:beforeAutospacing="0" w:after="240" w:afterAutospacing="0"/>
-        <w:jc w:val="center"/>
-        <w:rPr>
-          <w:rFonts w:ascii="TimesNewRomanPS" w:hAnsi="TimesNewRomanPS"/>
-          <w:b/>
-          <w:bCs/>
-          <w:sz w:val="20"/>
-          <w:szCs w:val="20"/>
-        </w:rPr>
-      </w:pPr>
-      <w:r>
-        <w:rPr>
-          <w:rFonts w:ascii="TimesNewRomanPS" w:hAnsi="TimesNewRomanPS"/>
-          <w:b/>
-          <w:bCs/>
-          <w:sz w:val="20"/>
-          <w:szCs w:val="20"/>
-        </w:rPr>
-        <w:t>CHALLENGES AND OBSTACLES</w:t>
+          <w:sz w:val="18"/>
+          <w:szCs w:val="18"/>
+        </w:rPr>
+        <w:t>The project group members are familiar with machine learning concepts and have prior experience with all three selected models. Use of standard practices of data exploration, cleaning, and normalization were employed</w:t>
+      </w:r>
+      <w:r>
+        <w:rPr>
+          <w:rFonts w:ascii="TimesNewRomanPSMT" w:hAnsi="TimesNewRomanPSMT"/>
+          <w:sz w:val="18"/>
+          <w:szCs w:val="18"/>
+        </w:rPr>
+        <w:t xml:space="preserve"> making exploration of model performance achievable. </w:t>
       </w:r>
     </w:p>
     <w:p>
@@ -929,40 +1426,19 @@
         <w:shd w:val="clear" w:color="auto" w:fill="FFFFFF"/>
         <w:spacing w:before="120" w:beforeAutospacing="0" w:after="120" w:afterAutospacing="0"/>
         <w:jc w:val="both"/>
+        <w:rPr>
+          <w:rFonts w:ascii="TimesNewRomanPSMT" w:hAnsi="TimesNewRomanPSMT"/>
+          <w:sz w:val="18"/>
+          <w:szCs w:val="18"/>
+        </w:rPr>
       </w:pPr>
       <w:r>
         <w:rPr>
           <w:rFonts w:ascii="TimesNewRomanPSMT" w:hAnsi="TimesNewRomanPSMT"/>
-          <w:sz w:val="20"/>
-          <w:szCs w:val="20"/>
-        </w:rPr>
-        <w:t>The project group members are familiar with machine learning concepts and have prior experience with all three selected models. Use of standard practices of data exploration, cleaning, and normalization were employed</w:t>
-      </w:r>
-      <w:r>
-        <w:rPr>
-          <w:rFonts w:ascii="TimesNewRomanPSMT" w:hAnsi="TimesNewRomanPSMT"/>
-          <w:sz w:val="20"/>
-          <w:szCs w:val="20"/>
-        </w:rPr>
-        <w:t xml:space="preserve"> making exploration of model performance achievable. Overall, the project was not fraught with any significant challenges or obstacles.</w:t>
-      </w:r>
-    </w:p>
-    <w:p>
-      <w:pPr>
-        <w:pStyle w:val="NormalWeb"/>
-        <w:shd w:val="clear" w:color="auto" w:fill="FFFFFF"/>
-        <w:spacing w:before="240" w:beforeAutospacing="0" w:after="240" w:afterAutospacing="0"/>
-        <w:jc w:val="center"/>
-      </w:pPr>
-      <w:r>
-        <w:rPr>
-          <w:rFonts w:ascii="TimesNewRomanPS" w:hAnsi="TimesNewRomanPS"/>
-          <w:b/>
-          <w:bCs/>
-          <w:sz w:val="20"/>
-          <w:szCs w:val="20"/>
-        </w:rPr>
-        <w:t>SUMMARY</w:t>
+          <w:sz w:val="18"/>
+          <w:szCs w:val="18"/>
+        </w:rPr>
+        <w:t>The provided train data set has a lot of noise that most hyperparameter tuning chased causing models to overfit. Relaxing models back to default hyperparameter settings provided greater overall performance avoiding overfitting.</w:t>
       </w:r>
     </w:p>
     <w:p>
@@ -971,274 +1447,1192 @@
         <w:shd w:val="clear" w:color="auto" w:fill="FFFFFF"/>
         <w:spacing w:before="120" w:beforeAutospacing="0" w:after="120" w:afterAutospacing="0"/>
         <w:jc w:val="both"/>
+        <w:rPr>
+          <w:rFonts w:ascii="TimesNewRomanPSMT" w:hAnsi="TimesNewRomanPSMT"/>
+          <w:sz w:val="18"/>
+          <w:szCs w:val="18"/>
+        </w:rPr>
       </w:pPr>
       <w:r>
         <w:rPr>
           <w:rFonts w:ascii="TimesNewRomanPSMT" w:hAnsi="TimesNewRomanPSMT"/>
-          <w:sz w:val="20"/>
-          <w:szCs w:val="20"/>
+          <w:sz w:val="18"/>
+          <w:szCs w:val="18"/>
+        </w:rPr>
+        <w:t>The provided train data set is not sizable resulting in underrepresentation of categories.</w:t>
+      </w:r>
+      <w:r>
+        <w:rPr>
+          <w:rFonts w:ascii="TimesNewRomanPSMT" w:hAnsi="TimesNewRomanPSMT"/>
+          <w:sz w:val="18"/>
+          <w:szCs w:val="18"/>
+        </w:rPr>
+        <w:t xml:space="preserve"> </w:t>
+      </w:r>
+      <w:r>
+        <w:rPr>
+          <w:rFonts w:ascii="TimesNewRomanPSMT" w:hAnsi="TimesNewRomanPSMT"/>
+          <w:sz w:val="18"/>
+          <w:szCs w:val="18"/>
+        </w:rPr>
+        <w:t xml:space="preserve">Model CV or </w:t>
+      </w:r>
+      <w:proofErr w:type="spellStart"/>
+      <w:r>
+        <w:rPr>
+          <w:rFonts w:ascii="TimesNewRomanPSMT" w:hAnsi="TimesNewRomanPSMT"/>
+          <w:sz w:val="18"/>
+          <w:szCs w:val="18"/>
+        </w:rPr>
+        <w:t>GridSearchCV</w:t>
+      </w:r>
+      <w:proofErr w:type="spellEnd"/>
+      <w:r>
+        <w:rPr>
+          <w:rFonts w:ascii="TimesNewRomanPSMT" w:hAnsi="TimesNewRomanPSMT"/>
+          <w:sz w:val="18"/>
+          <w:szCs w:val="18"/>
+        </w:rPr>
+        <w:t xml:space="preserve"> </w:t>
+      </w:r>
+      <w:r>
+        <w:rPr>
+          <w:rFonts w:ascii="TimesNewRomanPSMT" w:hAnsi="TimesNewRomanPSMT"/>
+          <w:sz w:val="18"/>
+          <w:szCs w:val="18"/>
+        </w:rPr>
+        <w:t xml:space="preserve">best </w:t>
+      </w:r>
+      <w:r>
+        <w:rPr>
+          <w:rFonts w:ascii="TimesNewRomanPSMT" w:hAnsi="TimesNewRomanPSMT"/>
+          <w:sz w:val="18"/>
+          <w:szCs w:val="18"/>
+        </w:rPr>
+        <w:t>score was found to not be a good indicator of model performance on test dataset; a model with CV performance of &gt;80% would score less than 77% on Kaggle, only submission to Kaggle provided overall performance ground truth.</w:t>
+      </w:r>
+    </w:p>
+    <w:p>
+      <w:pPr>
+        <w:pStyle w:val="NormalWeb"/>
+        <w:shd w:val="clear" w:color="auto" w:fill="FFFFFF"/>
+        <w:spacing w:before="120" w:beforeAutospacing="0" w:after="120" w:afterAutospacing="0"/>
+        <w:jc w:val="center"/>
+        <w:rPr>
+          <w:sz w:val="18"/>
+          <w:szCs w:val="18"/>
+        </w:rPr>
+      </w:pPr>
+      <w:r>
+        <w:rPr>
+          <w:rFonts w:ascii="TimesNewRomanPSMT" w:hAnsi="TimesNewRomanPSMT"/>
+          <w:noProof/>
+          <w:sz w:val="18"/>
+          <w:szCs w:val="18"/>
+          <w14:ligatures w14:val="standardContextual"/>
+        </w:rPr>
+        <mc:AlternateContent>
+          <mc:Choice Requires="wpg">
+            <w:drawing>
+              <wp:anchor distT="0" distB="0" distL="114300" distR="114300" simplePos="0" relativeHeight="251659264" behindDoc="0" locked="0" layoutInCell="1" allowOverlap="1" wp14:anchorId="5E114641" wp14:editId="556021EC">
+                <wp:simplePos x="0" y="0"/>
+                <wp:positionH relativeFrom="column">
+                  <wp:posOffset>2555240</wp:posOffset>
+                </wp:positionH>
+                <wp:positionV relativeFrom="paragraph">
+                  <wp:posOffset>160020</wp:posOffset>
+                </wp:positionV>
+                <wp:extent cx="576580" cy="1784350"/>
+                <wp:effectExtent l="0" t="0" r="0" b="6350"/>
+                <wp:wrapSquare wrapText="bothSides"/>
+                <wp:docPr id="1770800965" name="Group 2"/>
+                <wp:cNvGraphicFramePr/>
+                <a:graphic xmlns:a="http://schemas.openxmlformats.org/drawingml/2006/main">
+                  <a:graphicData uri="http://schemas.microsoft.com/office/word/2010/wordprocessingGroup">
+                    <wpg:wgp>
+                      <wpg:cNvGrpSpPr/>
+                      <wpg:grpSpPr>
+                        <a:xfrm>
+                          <a:off x="0" y="0"/>
+                          <a:ext cx="576580" cy="1784350"/>
+                          <a:chOff x="0" y="0"/>
+                          <a:chExt cx="576580" cy="1784350"/>
+                        </a:xfrm>
+                      </wpg:grpSpPr>
+                      <pic:pic xmlns:pic="http://schemas.openxmlformats.org/drawingml/2006/picture">
+                        <pic:nvPicPr>
+                          <pic:cNvPr id="1622920916" name="Picture 1" descr="A screenshot of a table&#10;&#10;Description automatically generated"/>
+                          <pic:cNvPicPr>
+                            <a:picLocks noChangeAspect="1"/>
+                          </pic:cNvPicPr>
+                        </pic:nvPicPr>
+                        <pic:blipFill>
+                          <a:blip r:embed="rId7">
+                            <a:extLst>
+                              <a:ext uri="{28A0092B-C50C-407E-A947-70E740481C1C}">
+                                <a14:useLocalDpi xmlns:a14="http://schemas.microsoft.com/office/drawing/2010/main" val="0"/>
+                              </a:ext>
+                            </a:extLst>
+                          </a:blip>
+                          <a:srcRect/>
+                          <a:stretch>
+                            <a:fillRect/>
+                          </a:stretch>
+                        </pic:blipFill>
+                        <pic:spPr bwMode="auto">
+                          <a:xfrm>
+                            <a:off x="0" y="0"/>
+                            <a:ext cx="576580" cy="1554480"/>
+                          </a:xfrm>
+                          <a:prstGeom prst="rect">
+                            <a:avLst/>
+                          </a:prstGeom>
+                          <a:noFill/>
+                          <a:ln>
+                            <a:noFill/>
+                          </a:ln>
+                        </pic:spPr>
+                      </pic:pic>
+                      <wps:wsp>
+                        <wps:cNvPr id="1257308287" name="Text Box 1"/>
+                        <wps:cNvSpPr txBox="1"/>
+                        <wps:spPr>
+                          <a:xfrm>
+                            <a:off x="0" y="1606550"/>
+                            <a:ext cx="576580" cy="177800"/>
+                          </a:xfrm>
+                          <a:prstGeom prst="rect">
+                            <a:avLst/>
+                          </a:prstGeom>
+                          <a:solidFill>
+                            <a:prstClr val="white"/>
+                          </a:solidFill>
+                          <a:ln>
+                            <a:noFill/>
+                          </a:ln>
+                        </wps:spPr>
+                        <wps:txbx>
+                          <w:txbxContent>
+                            <w:p>
+                              <w:pPr>
+                                <w:pStyle w:val="Caption"/>
+                                <w:jc w:val="center"/>
+                                <w:rPr>
+                                  <w:rFonts w:ascii="Times New Roman" w:eastAsia="Times New Roman" w:hAnsi="Times New Roman" w:cs="Times New Roman"/>
+                                  <w:kern w:val="0"/>
+                                  <w:sz w:val="8"/>
+                                  <w:szCs w:val="8"/>
+                                  <w14:ligatures w14:val="none"/>
+                                </w:rPr>
+                              </w:pPr>
+                              <w:r>
+                                <w:rPr>
+                                  <w:rFonts w:ascii="Times New Roman" w:hAnsi="Times New Roman" w:cs="Times New Roman"/>
+                                  <w:sz w:val="10"/>
+                                  <w:szCs w:val="10"/>
+                                </w:rPr>
+                                <w:t xml:space="preserve">Figure </w:t>
+                              </w:r>
+                              <w:r>
+                                <w:rPr>
+                                  <w:rFonts w:ascii="Times New Roman" w:hAnsi="Times New Roman" w:cs="Times New Roman"/>
+                                  <w:sz w:val="10"/>
+                                  <w:szCs w:val="10"/>
+                                </w:rPr>
+                                <w:fldChar w:fldCharType="begin"/>
+                              </w:r>
+                              <w:r>
+                                <w:rPr>
+                                  <w:rFonts w:ascii="Times New Roman" w:hAnsi="Times New Roman" w:cs="Times New Roman"/>
+                                  <w:sz w:val="10"/>
+                                  <w:szCs w:val="10"/>
+                                </w:rPr>
+                                <w:instrText xml:space="preserve"> SEQ Figure \* ARABIC </w:instrText>
+                              </w:r>
+                              <w:r>
+                                <w:rPr>
+                                  <w:rFonts w:ascii="Times New Roman" w:hAnsi="Times New Roman" w:cs="Times New Roman"/>
+                                  <w:sz w:val="10"/>
+                                  <w:szCs w:val="10"/>
+                                </w:rPr>
+                                <w:fldChar w:fldCharType="separate"/>
+                              </w:r>
+                              <w:r>
+                                <w:rPr>
+                                  <w:rFonts w:ascii="Times New Roman" w:hAnsi="Times New Roman" w:cs="Times New Roman"/>
+                                  <w:noProof/>
+                                  <w:sz w:val="10"/>
+                                  <w:szCs w:val="10"/>
+                                </w:rPr>
+                                <w:t>1</w:t>
+                              </w:r>
+                              <w:r>
+                                <w:rPr>
+                                  <w:rFonts w:ascii="Times New Roman" w:hAnsi="Times New Roman" w:cs="Times New Roman"/>
+                                  <w:sz w:val="10"/>
+                                  <w:szCs w:val="10"/>
+                                </w:rPr>
+                                <w:fldChar w:fldCharType="end"/>
+                              </w:r>
+                              <w:r>
+                                <w:rPr>
+                                  <w:rFonts w:ascii="Times New Roman" w:hAnsi="Times New Roman" w:cs="Times New Roman"/>
+                                  <w:sz w:val="10"/>
+                                  <w:szCs w:val="10"/>
+                                </w:rPr>
+                                <w:t xml:space="preserve"> - </w:t>
+                              </w:r>
+                              <w:proofErr w:type="spellStart"/>
+                              <w:r>
+                                <w:rPr>
+                                  <w:rFonts w:ascii="Times New Roman" w:hAnsi="Times New Roman" w:cs="Times New Roman"/>
+                                  <w:sz w:val="10"/>
+                                  <w:szCs w:val="10"/>
+                                </w:rPr>
+                                <w:t>CabinLtr</w:t>
+                              </w:r>
+                              <w:proofErr w:type="spellEnd"/>
+                              <w:r>
+                                <w:rPr>
+                                  <w:rFonts w:ascii="Times New Roman" w:hAnsi="Times New Roman" w:cs="Times New Roman"/>
+                                  <w:sz w:val="10"/>
+                                  <w:szCs w:val="10"/>
+                                </w:rPr>
+                                <w:t xml:space="preserve"> Feature</w:t>
+                              </w:r>
+                            </w:p>
+                          </w:txbxContent>
+                        </wps:txbx>
+                        <wps:bodyPr rot="0" spcFirstLastPara="0" vertOverflow="overflow" horzOverflow="overflow" vert="horz" wrap="square" lIns="0" tIns="0" rIns="0" bIns="0" numCol="1" spcCol="0" rtlCol="0" fromWordArt="0" anchor="t" anchorCtr="0" forceAA="0" compatLnSpc="1">
+                          <a:prstTxWarp prst="textNoShape">
+                            <a:avLst/>
+                          </a:prstTxWarp>
+                          <a:noAutofit/>
+                        </wps:bodyPr>
+                      </wps:wsp>
+                    </wpg:wgp>
+                  </a:graphicData>
+                </a:graphic>
+                <wp14:sizeRelV relativeFrom="margin">
+                  <wp14:pctHeight>0</wp14:pctHeight>
+                </wp14:sizeRelV>
+              </wp:anchor>
+            </w:drawing>
+          </mc:Choice>
+          <mc:Fallback>
+            <w:pict>
+              <v:group w14:anchorId="5E114641" id="Group 2" o:spid="_x0000_s1026" style="position:absolute;left:0;text-align:left;margin-left:201.2pt;margin-top:12.6pt;width:45.4pt;height:140.5pt;z-index:251659264;mso-height-relative:margin" coordsize="5765,17843" o:gfxdata="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">
+                <v:shapetype id="_x0000_t75" coordsize="21600,21600" o:spt="75" o:preferrelative="t" path="m@4@5l@4@11@9@11@9@5xe" filled="f" stroked="f">
+                  <v:stroke joinstyle="miter"/>
+                  <v:formulas>
+                    <v:f eqn="if lineDrawn pixelLineWidth 0"/>
+                    <v:f eqn="sum @0 1 0"/>
+                    <v:f eqn="sum 0 0 @1"/>
+                    <v:f eqn="prod @2 1 2"/>
+                    <v:f eqn="prod @3 21600 pixelWidth"/>
+                    <v:f eqn="prod @3 21600 pixelHeight"/>
+                    <v:f eqn="sum @0 0 1"/>
+                    <v:f eqn="prod @6 1 2"/>
+                    <v:f eqn="prod @7 21600 pixelWidth"/>
+                    <v:f eqn="sum @8 21600 0"/>
+                    <v:f eqn="prod @7 21600 pixelHeight"/>
+                    <v:f eqn="sum @10 21600 0"/>
+                  </v:formulas>
+                  <v:path o:extrusionok="f" gradientshapeok="t" o:connecttype="rect"/>
+                  <o:lock v:ext="edit" aspectratio="t"/>
+                </v:shapetype>
+                <v:shape id="Picture 1" o:spid="_x0000_s1027" type="#_x0000_t75" alt="A screenshot of a table&#10;&#10;Description automatically generated" style="position:absolute;width:5765;height:15544;visibility:visible;mso-wrap-style:square" o:gfxdata="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">
+                  <v:imagedata r:id="rId8" o:title="A screenshot of a table&#10;&#10;Description automatically generated"/>
+                </v:shape>
+                <v:shapetype id="_x0000_t202" coordsize="21600,21600" o:spt="202" path="m,l,21600r21600,l21600,xe">
+                  <v:stroke joinstyle="miter"/>
+                  <v:path gradientshapeok="t" o:connecttype="rect"/>
+                </v:shapetype>
+                <v:shape id="Text Box 1" o:spid="_x0000_s1028" type="#_x0000_t202" style="position:absolute;top:16065;width:5765;height:1778;visibility:visible;mso-wrap-style:square;v-text-anchor:top" o:gfxdata="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" stroked="f">
+                  <v:textbox inset="0,0,0,0">
+                    <w:txbxContent>
+                      <w:p>
+                        <w:pPr>
+                          <w:pStyle w:val="Caption"/>
+                          <w:jc w:val="center"/>
+                          <w:rPr>
+                            <w:rFonts w:ascii="Times New Roman" w:eastAsia="Times New Roman" w:hAnsi="Times New Roman" w:cs="Times New Roman"/>
+                            <w:kern w:val="0"/>
+                            <w:sz w:val="8"/>
+                            <w:szCs w:val="8"/>
+                            <w14:ligatures w14:val="none"/>
+                          </w:rPr>
+                        </w:pPr>
+                        <w:r>
+                          <w:rPr>
+                            <w:rFonts w:ascii="Times New Roman" w:hAnsi="Times New Roman" w:cs="Times New Roman"/>
+                            <w:sz w:val="10"/>
+                            <w:szCs w:val="10"/>
+                          </w:rPr>
+                          <w:t xml:space="preserve">Figure </w:t>
+                        </w:r>
+                        <w:r>
+                          <w:rPr>
+                            <w:rFonts w:ascii="Times New Roman" w:hAnsi="Times New Roman" w:cs="Times New Roman"/>
+                            <w:sz w:val="10"/>
+                            <w:szCs w:val="10"/>
+                          </w:rPr>
+                          <w:fldChar w:fldCharType="begin"/>
+                        </w:r>
+                        <w:r>
+                          <w:rPr>
+                            <w:rFonts w:ascii="Times New Roman" w:hAnsi="Times New Roman" w:cs="Times New Roman"/>
+                            <w:sz w:val="10"/>
+                            <w:szCs w:val="10"/>
+                          </w:rPr>
+                          <w:instrText xml:space="preserve"> SEQ Figure \* ARABIC </w:instrText>
+                        </w:r>
+                        <w:r>
+                          <w:rPr>
+                            <w:rFonts w:ascii="Times New Roman" w:hAnsi="Times New Roman" w:cs="Times New Roman"/>
+                            <w:sz w:val="10"/>
+                            <w:szCs w:val="10"/>
+                          </w:rPr>
+                          <w:fldChar w:fldCharType="separate"/>
+                        </w:r>
+                        <w:r>
+                          <w:rPr>
+                            <w:rFonts w:ascii="Times New Roman" w:hAnsi="Times New Roman" w:cs="Times New Roman"/>
+                            <w:noProof/>
+                            <w:sz w:val="10"/>
+                            <w:szCs w:val="10"/>
+                          </w:rPr>
+                          <w:t>1</w:t>
+                        </w:r>
+                        <w:r>
+                          <w:rPr>
+                            <w:rFonts w:ascii="Times New Roman" w:hAnsi="Times New Roman" w:cs="Times New Roman"/>
+                            <w:sz w:val="10"/>
+                            <w:szCs w:val="10"/>
+                          </w:rPr>
+                          <w:fldChar w:fldCharType="end"/>
+                        </w:r>
+                        <w:r>
+                          <w:rPr>
+                            <w:rFonts w:ascii="Times New Roman" w:hAnsi="Times New Roman" w:cs="Times New Roman"/>
+                            <w:sz w:val="10"/>
+                            <w:szCs w:val="10"/>
+                          </w:rPr>
+                          <w:t xml:space="preserve"> - </w:t>
+                        </w:r>
+                        <w:proofErr w:type="spellStart"/>
+                        <w:r>
+                          <w:rPr>
+                            <w:rFonts w:ascii="Times New Roman" w:hAnsi="Times New Roman" w:cs="Times New Roman"/>
+                            <w:sz w:val="10"/>
+                            <w:szCs w:val="10"/>
+                          </w:rPr>
+                          <w:t>CabinLtr</w:t>
+                        </w:r>
+                        <w:proofErr w:type="spellEnd"/>
+                        <w:r>
+                          <w:rPr>
+                            <w:rFonts w:ascii="Times New Roman" w:hAnsi="Times New Roman" w:cs="Times New Roman"/>
+                            <w:sz w:val="10"/>
+                            <w:szCs w:val="10"/>
+                          </w:rPr>
+                          <w:t xml:space="preserve"> Feature</w:t>
+                        </w:r>
+                      </w:p>
+                    </w:txbxContent>
+                  </v:textbox>
+                </v:shape>
+                <w10:wrap type="square"/>
+              </v:group>
+            </w:pict>
+          </mc:Fallback>
+        </mc:AlternateContent>
+      </w:r>
+      <w:r>
+        <w:rPr>
+          <w:rFonts w:ascii="TimesNewRomanPS" w:hAnsi="TimesNewRomanPS"/>
+          <w:b/>
+          <w:bCs/>
+          <w:sz w:val="18"/>
+          <w:szCs w:val="18"/>
+        </w:rPr>
+        <w:t xml:space="preserve">DISCUSSION AND </w:t>
+      </w:r>
+      <w:r>
+        <w:rPr>
+          <w:rFonts w:ascii="TimesNewRomanPS" w:hAnsi="TimesNewRomanPS"/>
+          <w:b/>
+          <w:bCs/>
+          <w:sz w:val="18"/>
+          <w:szCs w:val="18"/>
+        </w:rPr>
+        <w:t>FUTURE WORK</w:t>
+      </w:r>
+    </w:p>
+    <w:p>
+      <w:pPr>
+        <w:pStyle w:val="NormalWeb"/>
+        <w:shd w:val="clear" w:color="auto" w:fill="FFFFFF"/>
+        <w:spacing w:before="120" w:beforeAutospacing="0" w:after="120" w:afterAutospacing="0"/>
+        <w:jc w:val="both"/>
+        <w:rPr>
+          <w:rFonts w:ascii="TimesNewRomanPSMT" w:hAnsi="TimesNewRomanPSMT"/>
+          <w:sz w:val="18"/>
+          <w:szCs w:val="18"/>
+        </w:rPr>
+      </w:pPr>
+      <w:r>
+        <w:rPr>
+          <w:rFonts w:ascii="TimesNewRomanPSMT" w:hAnsi="TimesNewRomanPSMT"/>
+          <w:sz w:val="18"/>
+          <w:szCs w:val="18"/>
+        </w:rPr>
+        <w:t>The team believes that the features used in the default implementation are sufficiently explored and by themselves, cannot be improved upon. The team did find through feature exploration that the Cabin feature holds merit. The improved implementation included feature engineering of a “</w:t>
+      </w:r>
+      <w:proofErr w:type="spellStart"/>
+      <w:r>
+        <w:rPr>
+          <w:rFonts w:ascii="TimesNewRomanPSMT" w:hAnsi="TimesNewRomanPSMT"/>
+          <w:sz w:val="18"/>
+          <w:szCs w:val="18"/>
+        </w:rPr>
+        <w:t>CabinLtr</w:t>
+      </w:r>
+      <w:proofErr w:type="spellEnd"/>
+      <w:r>
+        <w:rPr>
+          <w:rFonts w:ascii="TimesNewRomanPSMT" w:hAnsi="TimesNewRomanPSMT"/>
+          <w:sz w:val="18"/>
+          <w:szCs w:val="18"/>
+        </w:rPr>
+        <w:t>” feature indicating the level or floor of the passenger’s cabin. There is a pattern as show in in Figure 1 (</w:t>
+      </w:r>
+      <w:proofErr w:type="spellStart"/>
+      <w:r>
+        <w:rPr>
+          <w:rFonts w:ascii="TimesNewRomanPSMT" w:hAnsi="TimesNewRomanPSMT"/>
+          <w:sz w:val="18"/>
+          <w:szCs w:val="18"/>
+        </w:rPr>
+        <w:t>Pclass</w:t>
+      </w:r>
+      <w:proofErr w:type="spellEnd"/>
+      <w:r>
+        <w:rPr>
+          <w:rFonts w:ascii="TimesNewRomanPSMT" w:hAnsi="TimesNewRomanPSMT"/>
+          <w:sz w:val="18"/>
+          <w:szCs w:val="18"/>
+        </w:rPr>
+        <w:t xml:space="preserve">, </w:t>
+      </w:r>
+      <w:proofErr w:type="spellStart"/>
+      <w:r>
+        <w:rPr>
+          <w:rFonts w:ascii="TimesNewRomanPSMT" w:hAnsi="TimesNewRomanPSMT"/>
+          <w:sz w:val="18"/>
+          <w:szCs w:val="18"/>
+        </w:rPr>
+        <w:t>CabinLtr</w:t>
+      </w:r>
+      <w:proofErr w:type="spellEnd"/>
+      <w:r>
+        <w:rPr>
+          <w:rFonts w:ascii="TimesNewRomanPSMT" w:hAnsi="TimesNewRomanPSMT"/>
+          <w:sz w:val="18"/>
+          <w:szCs w:val="18"/>
+        </w:rPr>
+        <w:t xml:space="preserve">, Survived) that certain floors had association with </w:t>
+      </w:r>
+      <w:proofErr w:type="spellStart"/>
+      <w:r>
+        <w:rPr>
+          <w:rFonts w:ascii="TimesNewRomanPSMT" w:hAnsi="TimesNewRomanPSMT"/>
+          <w:sz w:val="18"/>
+          <w:szCs w:val="18"/>
+        </w:rPr>
+        <w:t>Pclass</w:t>
+      </w:r>
+      <w:proofErr w:type="spellEnd"/>
+      <w:r>
+        <w:rPr>
+          <w:rFonts w:ascii="TimesNewRomanPSMT" w:hAnsi="TimesNewRomanPSMT"/>
+          <w:sz w:val="18"/>
+          <w:szCs w:val="18"/>
+        </w:rPr>
+        <w:t xml:space="preserve"> allowing backfilling missing values. </w:t>
+      </w:r>
+      <w:r>
+        <w:rPr>
+          <w:rFonts w:ascii="TimesNewRomanPSMT" w:hAnsi="TimesNewRomanPSMT"/>
+          <w:sz w:val="18"/>
+          <w:szCs w:val="18"/>
+        </w:rPr>
+        <w:t xml:space="preserve">This feature is implemented in the improved model and resulted in increased performance of about 2% over the baseline model. </w:t>
+      </w:r>
+    </w:p>
+    <w:p>
+      <w:pPr>
+        <w:pStyle w:val="NormalWeb"/>
+        <w:shd w:val="clear" w:color="auto" w:fill="FFFFFF"/>
+        <w:spacing w:before="120" w:beforeAutospacing="0" w:after="120" w:afterAutospacing="0"/>
+        <w:jc w:val="both"/>
+        <w:rPr>
+          <w:rFonts w:ascii="TimesNewRomanPSMT" w:hAnsi="TimesNewRomanPSMT"/>
+          <w:sz w:val="18"/>
+          <w:szCs w:val="18"/>
+        </w:rPr>
+      </w:pPr>
+      <w:proofErr w:type="gramStart"/>
+      <w:r>
+        <w:rPr>
+          <w:rFonts w:ascii="TimesNewRomanPSMT" w:hAnsi="TimesNewRomanPSMT"/>
+          <w:sz w:val="18"/>
+          <w:szCs w:val="18"/>
+        </w:rPr>
+        <w:t xml:space="preserve">Additionally,  </w:t>
+      </w:r>
+      <w:r>
+        <w:rPr>
+          <w:rFonts w:ascii="TimesNewRomanPSMT" w:hAnsi="TimesNewRomanPSMT"/>
+          <w:sz w:val="18"/>
+          <w:szCs w:val="18"/>
+        </w:rPr>
+        <w:t>the</w:t>
+      </w:r>
+      <w:proofErr w:type="gramEnd"/>
+      <w:r>
+        <w:rPr>
+          <w:rFonts w:ascii="TimesNewRomanPSMT" w:hAnsi="TimesNewRomanPSMT"/>
+          <w:sz w:val="18"/>
+          <w:szCs w:val="18"/>
+        </w:rPr>
+        <w:t xml:space="preserve"> team started development of a </w:t>
+      </w:r>
+      <w:proofErr w:type="spellStart"/>
+      <w:r>
+        <w:rPr>
+          <w:rFonts w:ascii="TimesNewRomanPSMT" w:hAnsi="TimesNewRomanPSMT"/>
+          <w:sz w:val="18"/>
+          <w:szCs w:val="18"/>
+        </w:rPr>
+        <w:t>CabinRmNum</w:t>
+      </w:r>
+      <w:proofErr w:type="spellEnd"/>
+      <w:r>
+        <w:rPr>
+          <w:rFonts w:ascii="TimesNewRomanPSMT" w:hAnsi="TimesNewRomanPSMT"/>
+          <w:sz w:val="18"/>
+          <w:szCs w:val="18"/>
+        </w:rPr>
+        <w:t xml:space="preserve"> feature that provides greater promise that the </w:t>
+      </w:r>
+      <w:proofErr w:type="spellStart"/>
+      <w:r>
+        <w:rPr>
+          <w:rFonts w:ascii="TimesNewRomanPSMT" w:hAnsi="TimesNewRomanPSMT"/>
+          <w:sz w:val="18"/>
+          <w:szCs w:val="18"/>
+        </w:rPr>
+        <w:t>CabinLtr</w:t>
+      </w:r>
+      <w:proofErr w:type="spellEnd"/>
+      <w:r>
+        <w:rPr>
+          <w:rFonts w:ascii="TimesNewRomanPSMT" w:hAnsi="TimesNewRomanPSMT"/>
+          <w:sz w:val="18"/>
+          <w:szCs w:val="18"/>
+        </w:rPr>
+        <w:t xml:space="preserve"> feature as shown in Figure 2. Room numbers (regardless of </w:t>
+      </w:r>
+      <w:proofErr w:type="spellStart"/>
+      <w:r>
+        <w:rPr>
+          <w:rFonts w:ascii="TimesNewRomanPSMT" w:hAnsi="TimesNewRomanPSMT"/>
+          <w:sz w:val="18"/>
+          <w:szCs w:val="18"/>
+        </w:rPr>
+        <w:t>CabinLtr</w:t>
+      </w:r>
+      <w:proofErr w:type="spellEnd"/>
+      <w:r>
+        <w:rPr>
+          <w:rFonts w:ascii="TimesNewRomanPSMT" w:hAnsi="TimesNewRomanPSMT"/>
+          <w:sz w:val="18"/>
+          <w:szCs w:val="18"/>
+        </w:rPr>
+        <w:t>) have greater survivability below room number 50.</w:t>
+      </w:r>
+      <w:r>
+        <w:rPr>
+          <w:rFonts w:ascii="TimesNewRomanPSMT" w:hAnsi="TimesNewRomanPSMT"/>
+          <w:sz w:val="18"/>
+          <w:szCs w:val="18"/>
+        </w:rPr>
+        <w:t xml:space="preserve"> Couple this survivability distribution with </w:t>
+      </w:r>
+      <w:proofErr w:type="spellStart"/>
+      <w:r>
+        <w:rPr>
+          <w:rFonts w:ascii="TimesNewRomanPSMT" w:hAnsi="TimesNewRomanPSMT"/>
+          <w:sz w:val="18"/>
+          <w:szCs w:val="18"/>
+        </w:rPr>
+        <w:t>Pclass</w:t>
+      </w:r>
+      <w:proofErr w:type="spellEnd"/>
+      <w:r>
+        <w:rPr>
+          <w:rFonts w:ascii="TimesNewRomanPSMT" w:hAnsi="TimesNewRomanPSMT"/>
+          <w:sz w:val="18"/>
+          <w:szCs w:val="18"/>
+        </w:rPr>
+        <w:t xml:space="preserve"> and backfill of N/</w:t>
+      </w:r>
+      <w:proofErr w:type="gramStart"/>
+      <w:r>
+        <w:rPr>
+          <w:rFonts w:ascii="TimesNewRomanPSMT" w:hAnsi="TimesNewRomanPSMT"/>
+          <w:sz w:val="18"/>
+          <w:szCs w:val="18"/>
+        </w:rPr>
+        <w:t>A’s</w:t>
+      </w:r>
+      <w:proofErr w:type="gramEnd"/>
+      <w:r>
+        <w:rPr>
+          <w:rFonts w:ascii="TimesNewRomanPSMT" w:hAnsi="TimesNewRomanPSMT"/>
+          <w:sz w:val="18"/>
+          <w:szCs w:val="18"/>
+        </w:rPr>
+        <w:t xml:space="preserve"> for the Cabin feature may be done in a reasonable manner that better follows the dataset. </w:t>
+      </w:r>
+      <w:r>
+        <w:rPr>
+          <w:rFonts w:ascii="TimesNewRomanPSMT" w:hAnsi="TimesNewRomanPSMT"/>
+          <w:sz w:val="18"/>
+          <w:szCs w:val="18"/>
+        </w:rPr>
+        <w:t xml:space="preserve">The team believes the </w:t>
+      </w:r>
+      <w:proofErr w:type="spellStart"/>
+      <w:r>
+        <w:rPr>
+          <w:rFonts w:ascii="TimesNewRomanPSMT" w:hAnsi="TimesNewRomanPSMT"/>
+          <w:sz w:val="18"/>
+          <w:szCs w:val="18"/>
+        </w:rPr>
+        <w:t>CabinRmNum</w:t>
+      </w:r>
+      <w:proofErr w:type="spellEnd"/>
+      <w:r>
+        <w:rPr>
+          <w:rFonts w:ascii="TimesNewRomanPSMT" w:hAnsi="TimesNewRomanPSMT"/>
+          <w:sz w:val="18"/>
+          <w:szCs w:val="18"/>
+        </w:rPr>
+        <w:t xml:space="preserve"> shows greater promise when combined </w:t>
+      </w:r>
+      <w:proofErr w:type="spellStart"/>
+      <w:r>
+        <w:rPr>
+          <w:rFonts w:ascii="TimesNewRomanPSMT" w:hAnsi="TimesNewRomanPSMT"/>
+          <w:sz w:val="18"/>
+          <w:szCs w:val="18"/>
+        </w:rPr>
+        <w:t>CabinLtr</w:t>
+      </w:r>
+      <w:proofErr w:type="spellEnd"/>
+      <w:r>
+        <w:rPr>
+          <w:rFonts w:ascii="TimesNewRomanPSMT" w:hAnsi="TimesNewRomanPSMT"/>
+          <w:sz w:val="18"/>
+          <w:szCs w:val="18"/>
+        </w:rPr>
+        <w:t xml:space="preserve"> and proposes this as follow on.</w:t>
+      </w:r>
+    </w:p>
+    <w:p>
+      <w:pPr>
+        <w:pStyle w:val="NormalWeb"/>
+        <w:shd w:val="clear" w:color="auto" w:fill="FFFFFF"/>
+        <w:spacing w:before="120" w:beforeAutospacing="0" w:after="120" w:afterAutospacing="0"/>
+        <w:jc w:val="both"/>
+        <w:rPr>
+          <w:sz w:val="18"/>
+          <w:szCs w:val="18"/>
+        </w:rPr>
+      </w:pPr>
+      <w:r>
+        <w:rPr>
+          <w:rFonts w:ascii="TimesNewRomanPSMT" w:hAnsi="TimesNewRomanPSMT"/>
+          <w:noProof/>
+          <w:sz w:val="18"/>
+          <w:szCs w:val="18"/>
+          <w14:ligatures w14:val="standardContextual"/>
+        </w:rPr>
+        <mc:AlternateContent>
+          <mc:Choice Requires="wpg">
+            <w:drawing>
+              <wp:inline distT="0" distB="0" distL="0" distR="0" wp14:anchorId="512ED0C2" wp14:editId="1BB83946">
+                <wp:extent cx="3131820" cy="546100"/>
+                <wp:effectExtent l="0" t="0" r="5080" b="0"/>
+                <wp:docPr id="1055429763" name="Group 4"/>
+                <wp:cNvGraphicFramePr/>
+                <a:graphic xmlns:a="http://schemas.openxmlformats.org/drawingml/2006/main">
+                  <a:graphicData uri="http://schemas.microsoft.com/office/word/2010/wordprocessingGroup">
+                    <wpg:wgp>
+                      <wpg:cNvGrpSpPr/>
+                      <wpg:grpSpPr>
+                        <a:xfrm>
+                          <a:off x="0" y="0"/>
+                          <a:ext cx="3131820" cy="546100"/>
+                          <a:chOff x="0" y="0"/>
+                          <a:chExt cx="3131820" cy="546100"/>
+                        </a:xfrm>
+                      </wpg:grpSpPr>
+                      <pic:pic xmlns:pic="http://schemas.openxmlformats.org/drawingml/2006/picture">
+                        <pic:nvPicPr>
+                          <pic:cNvPr id="162812888" name="Picture 3" descr="A white table with black text and numbers&#10;&#10;Description automatically generated"/>
+                          <pic:cNvPicPr>
+                            <a:picLocks noChangeAspect="1"/>
+                          </pic:cNvPicPr>
+                        </pic:nvPicPr>
+                        <pic:blipFill>
+                          <a:blip r:embed="rId9">
+                            <a:extLst>
+                              <a:ext uri="{28A0092B-C50C-407E-A947-70E740481C1C}">
+                                <a14:useLocalDpi xmlns:a14="http://schemas.microsoft.com/office/drawing/2010/main" val="0"/>
+                              </a:ext>
+                            </a:extLst>
+                          </a:blip>
+                          <a:srcRect/>
+                          <a:stretch>
+                            <a:fillRect/>
+                          </a:stretch>
+                        </pic:blipFill>
+                        <pic:spPr bwMode="auto">
+                          <a:xfrm>
+                            <a:off x="0" y="0"/>
+                            <a:ext cx="3131820" cy="390525"/>
+                          </a:xfrm>
+                          <a:prstGeom prst="rect">
+                            <a:avLst/>
+                          </a:prstGeom>
+                          <a:noFill/>
+                          <a:ln>
+                            <a:noFill/>
+                          </a:ln>
+                        </pic:spPr>
+                      </pic:pic>
+                      <wps:wsp>
+                        <wps:cNvPr id="1877358218" name="Text Box 1"/>
+                        <wps:cNvSpPr txBox="1"/>
+                        <wps:spPr>
+                          <a:xfrm>
+                            <a:off x="0" y="444500"/>
+                            <a:ext cx="3131820" cy="101600"/>
+                          </a:xfrm>
+                          <a:prstGeom prst="rect">
+                            <a:avLst/>
+                          </a:prstGeom>
+                          <a:solidFill>
+                            <a:prstClr val="white"/>
+                          </a:solidFill>
+                          <a:ln>
+                            <a:noFill/>
+                          </a:ln>
+                        </wps:spPr>
+                        <wps:txbx>
+                          <w:txbxContent>
+                            <w:p>
+                              <w:pPr>
+                                <w:pStyle w:val="Caption"/>
+                                <w:jc w:val="center"/>
+                                <w:rPr>
+                                  <w:rFonts w:ascii="Times New Roman" w:eastAsia="Times New Roman" w:hAnsi="Times New Roman" w:cs="Times New Roman"/>
+                                  <w:kern w:val="0"/>
+                                  <w:sz w:val="10"/>
+                                  <w:szCs w:val="10"/>
+                                  <w14:ligatures w14:val="none"/>
+                                </w:rPr>
+                              </w:pPr>
+                              <w:r>
+                                <w:rPr>
+                                  <w:rFonts w:ascii="Times New Roman" w:hAnsi="Times New Roman" w:cs="Times New Roman"/>
+                                  <w:sz w:val="10"/>
+                                  <w:szCs w:val="10"/>
+                                </w:rPr>
+                                <w:t xml:space="preserve">Figure </w:t>
+                              </w:r>
+                              <w:r>
+                                <w:rPr>
+                                  <w:rFonts w:ascii="Times New Roman" w:hAnsi="Times New Roman" w:cs="Times New Roman"/>
+                                  <w:sz w:val="10"/>
+                                  <w:szCs w:val="10"/>
+                                </w:rPr>
+                                <w:fldChar w:fldCharType="begin"/>
+                              </w:r>
+                              <w:r>
+                                <w:rPr>
+                                  <w:rFonts w:ascii="Times New Roman" w:hAnsi="Times New Roman" w:cs="Times New Roman"/>
+                                  <w:sz w:val="10"/>
+                                  <w:szCs w:val="10"/>
+                                </w:rPr>
+                                <w:instrText xml:space="preserve"> SEQ Figure \* ARABIC </w:instrText>
+                              </w:r>
+                              <w:r>
+                                <w:rPr>
+                                  <w:rFonts w:ascii="Times New Roman" w:hAnsi="Times New Roman" w:cs="Times New Roman"/>
+                                  <w:sz w:val="10"/>
+                                  <w:szCs w:val="10"/>
+                                </w:rPr>
+                                <w:fldChar w:fldCharType="separate"/>
+                              </w:r>
+                              <w:r>
+                                <w:rPr>
+                                  <w:rFonts w:ascii="Times New Roman" w:hAnsi="Times New Roman" w:cs="Times New Roman"/>
+                                  <w:noProof/>
+                                  <w:sz w:val="10"/>
+                                  <w:szCs w:val="10"/>
+                                </w:rPr>
+                                <w:t>2</w:t>
+                              </w:r>
+                              <w:r>
+                                <w:rPr>
+                                  <w:rFonts w:ascii="Times New Roman" w:hAnsi="Times New Roman" w:cs="Times New Roman"/>
+                                  <w:sz w:val="10"/>
+                                  <w:szCs w:val="10"/>
+                                </w:rPr>
+                                <w:fldChar w:fldCharType="end"/>
+                              </w:r>
+                              <w:r>
+                                <w:rPr>
+                                  <w:rFonts w:ascii="Times New Roman" w:hAnsi="Times New Roman" w:cs="Times New Roman"/>
+                                  <w:sz w:val="10"/>
+                                  <w:szCs w:val="10"/>
+                                </w:rPr>
+                                <w:t xml:space="preserve"> - </w:t>
+                              </w:r>
+                              <w:proofErr w:type="spellStart"/>
+                              <w:r>
+                                <w:rPr>
+                                  <w:rFonts w:ascii="Times New Roman" w:hAnsi="Times New Roman" w:cs="Times New Roman"/>
+                                  <w:sz w:val="10"/>
+                                  <w:szCs w:val="10"/>
+                                </w:rPr>
+                                <w:t>CabinRmNum</w:t>
+                              </w:r>
+                              <w:proofErr w:type="spellEnd"/>
+                              <w:r>
+                                <w:rPr>
+                                  <w:rFonts w:ascii="Times New Roman" w:hAnsi="Times New Roman" w:cs="Times New Roman"/>
+                                  <w:sz w:val="10"/>
+                                  <w:szCs w:val="10"/>
+                                </w:rPr>
+                                <w:t xml:space="preserve"> Feature</w:t>
+                              </w:r>
+                            </w:p>
+                          </w:txbxContent>
+                        </wps:txbx>
+                        <wps:bodyPr rot="0" spcFirstLastPara="0" vertOverflow="overflow" horzOverflow="overflow" vert="horz" wrap="square" lIns="0" tIns="0" rIns="0" bIns="0" numCol="1" spcCol="0" rtlCol="0" fromWordArt="0" anchor="t" anchorCtr="0" forceAA="0" compatLnSpc="1">
+                          <a:prstTxWarp prst="textNoShape">
+                            <a:avLst/>
+                          </a:prstTxWarp>
+                          <a:noAutofit/>
+                        </wps:bodyPr>
+                      </wps:wsp>
+                    </wpg:wgp>
+                  </a:graphicData>
+                </a:graphic>
+              </wp:inline>
+            </w:drawing>
+          </mc:Choice>
+          <mc:Fallback>
+            <w:pict>
+              <v:group w14:anchorId="512ED0C2" id="Group 4" o:spid="_x0000_s1029" style="width:246.6pt;height:43pt;mso-position-horizontal-relative:char;mso-position-vertical-relative:line" coordsize="31318,5461" o:gfxdata="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">
+                <v:shape id="Picture 3" o:spid="_x0000_s1030" type="#_x0000_t75" alt="A white table with black text and numbers&#10;&#10;Description automatically generated" style="position:absolute;width:31318;height:3905;visibility:visible;mso-wrap-style:square" o:gfxdata="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">
+                  <v:imagedata r:id="rId10" o:title="A white table with black text and numbers&#10;&#10;Description automatically generated"/>
+                </v:shape>
+                <v:shape id="Text Box 1" o:spid="_x0000_s1031" type="#_x0000_t202" style="position:absolute;top:4445;width:31318;height:1016;visibility:visible;mso-wrap-style:square;v-text-anchor:top" o:gfxdata="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" stroked="f">
+                  <v:textbox inset="0,0,0,0">
+                    <w:txbxContent>
+                      <w:p>
+                        <w:pPr>
+                          <w:pStyle w:val="Caption"/>
+                          <w:jc w:val="center"/>
+                          <w:rPr>
+                            <w:rFonts w:ascii="Times New Roman" w:eastAsia="Times New Roman" w:hAnsi="Times New Roman" w:cs="Times New Roman"/>
+                            <w:kern w:val="0"/>
+                            <w:sz w:val="10"/>
+                            <w:szCs w:val="10"/>
+                            <w14:ligatures w14:val="none"/>
+                          </w:rPr>
+                        </w:pPr>
+                        <w:r>
+                          <w:rPr>
+                            <w:rFonts w:ascii="Times New Roman" w:hAnsi="Times New Roman" w:cs="Times New Roman"/>
+                            <w:sz w:val="10"/>
+                            <w:szCs w:val="10"/>
+                          </w:rPr>
+                          <w:t xml:space="preserve">Figure </w:t>
+                        </w:r>
+                        <w:r>
+                          <w:rPr>
+                            <w:rFonts w:ascii="Times New Roman" w:hAnsi="Times New Roman" w:cs="Times New Roman"/>
+                            <w:sz w:val="10"/>
+                            <w:szCs w:val="10"/>
+                          </w:rPr>
+                          <w:fldChar w:fldCharType="begin"/>
+                        </w:r>
+                        <w:r>
+                          <w:rPr>
+                            <w:rFonts w:ascii="Times New Roman" w:hAnsi="Times New Roman" w:cs="Times New Roman"/>
+                            <w:sz w:val="10"/>
+                            <w:szCs w:val="10"/>
+                          </w:rPr>
+                          <w:instrText xml:space="preserve"> SEQ Figure \* ARABIC </w:instrText>
+                        </w:r>
+                        <w:r>
+                          <w:rPr>
+                            <w:rFonts w:ascii="Times New Roman" w:hAnsi="Times New Roman" w:cs="Times New Roman"/>
+                            <w:sz w:val="10"/>
+                            <w:szCs w:val="10"/>
+                          </w:rPr>
+                          <w:fldChar w:fldCharType="separate"/>
+                        </w:r>
+                        <w:r>
+                          <w:rPr>
+                            <w:rFonts w:ascii="Times New Roman" w:hAnsi="Times New Roman" w:cs="Times New Roman"/>
+                            <w:noProof/>
+                            <w:sz w:val="10"/>
+                            <w:szCs w:val="10"/>
+                          </w:rPr>
+                          <w:t>2</w:t>
+                        </w:r>
+                        <w:r>
+                          <w:rPr>
+                            <w:rFonts w:ascii="Times New Roman" w:hAnsi="Times New Roman" w:cs="Times New Roman"/>
+                            <w:sz w:val="10"/>
+                            <w:szCs w:val="10"/>
+                          </w:rPr>
+                          <w:fldChar w:fldCharType="end"/>
+                        </w:r>
+                        <w:r>
+                          <w:rPr>
+                            <w:rFonts w:ascii="Times New Roman" w:hAnsi="Times New Roman" w:cs="Times New Roman"/>
+                            <w:sz w:val="10"/>
+                            <w:szCs w:val="10"/>
+                          </w:rPr>
+                          <w:t xml:space="preserve"> - </w:t>
+                        </w:r>
+                        <w:proofErr w:type="spellStart"/>
+                        <w:r>
+                          <w:rPr>
+                            <w:rFonts w:ascii="Times New Roman" w:hAnsi="Times New Roman" w:cs="Times New Roman"/>
+                            <w:sz w:val="10"/>
+                            <w:szCs w:val="10"/>
+                          </w:rPr>
+                          <w:t>CabinRmNum</w:t>
+                        </w:r>
+                        <w:proofErr w:type="spellEnd"/>
+                        <w:r>
+                          <w:rPr>
+                            <w:rFonts w:ascii="Times New Roman" w:hAnsi="Times New Roman" w:cs="Times New Roman"/>
+                            <w:sz w:val="10"/>
+                            <w:szCs w:val="10"/>
+                          </w:rPr>
+                          <w:t xml:space="preserve"> Feature</w:t>
+                        </w:r>
+                      </w:p>
+                    </w:txbxContent>
+                  </v:textbox>
+                </v:shape>
+                <w10:anchorlock/>
+              </v:group>
+            </w:pict>
+          </mc:Fallback>
+        </mc:AlternateContent>
+      </w:r>
+      <w:r>
+        <w:rPr>
+          <w:sz w:val="18"/>
+          <w:szCs w:val="18"/>
+        </w:rPr>
+        <w:fldChar w:fldCharType="begin"/>
+      </w:r>
+      <w:r>
+        <w:rPr>
+          <w:sz w:val="18"/>
+          <w:szCs w:val="18"/>
+        </w:rPr>
+        <w:instrText xml:space="preserve"> INCLUDEPICTURE "https://cdn.discordapp.com/attachments/1295894927204548619/1305025406226927666/image.png?ex=67322fdf&amp;is=6730de5f&amp;hm=51ad42d023359787a750d1f656c1751129745cdffc8f13e255917d6d4123c604&amp;" \* MERGEFORMATINET </w:instrText>
+      </w:r>
+      <w:r>
+        <w:rPr>
+          <w:sz w:val="18"/>
+          <w:szCs w:val="18"/>
+        </w:rPr>
+        <w:fldChar w:fldCharType="separate"/>
+      </w:r>
+      <w:r>
+        <w:rPr>
+          <w:sz w:val="18"/>
+          <w:szCs w:val="18"/>
+        </w:rPr>
+        <w:fldChar w:fldCharType="end"/>
+      </w:r>
+    </w:p>
+    <w:p>
+      <w:pPr>
+        <w:pStyle w:val="NormalWeb"/>
+        <w:shd w:val="clear" w:color="auto" w:fill="FFFFFF"/>
+        <w:spacing w:before="120" w:beforeAutospacing="0" w:after="120" w:afterAutospacing="0"/>
+        <w:jc w:val="center"/>
+        <w:rPr>
+          <w:sz w:val="18"/>
+          <w:szCs w:val="18"/>
+        </w:rPr>
+      </w:pPr>
+      <w:r>
+        <w:rPr>
+          <w:rFonts w:ascii="TimesNewRomanPS" w:hAnsi="TimesNewRomanPS"/>
+          <w:b/>
+          <w:bCs/>
+          <w:sz w:val="18"/>
+          <w:szCs w:val="18"/>
+        </w:rPr>
+        <w:t>SUMMARY</w:t>
+      </w:r>
+    </w:p>
+    <w:p>
+      <w:pPr>
+        <w:pStyle w:val="NormalWeb"/>
+        <w:shd w:val="clear" w:color="auto" w:fill="FFFFFF"/>
+        <w:spacing w:before="120" w:beforeAutospacing="0" w:after="120" w:afterAutospacing="0"/>
+        <w:jc w:val="both"/>
+        <w:rPr>
+          <w:sz w:val="18"/>
+          <w:szCs w:val="18"/>
+        </w:rPr>
+      </w:pPr>
+      <w:r>
+        <w:rPr>
+          <w:rFonts w:ascii="TimesNewRomanPSMT" w:hAnsi="TimesNewRomanPSMT"/>
+          <w:sz w:val="18"/>
+          <w:szCs w:val="18"/>
         </w:rPr>
         <w:t>This project provided th</w:t>
       </w:r>
       <w:r>
         <w:rPr>
           <w:rFonts w:ascii="TimesNewRomanPSMT" w:hAnsi="TimesNewRomanPSMT"/>
-          <w:sz w:val="20"/>
-          <w:szCs w:val="20"/>
+          <w:sz w:val="18"/>
+          <w:szCs w:val="18"/>
         </w:rPr>
         <w:t xml:space="preserve">e opportunity to </w:t>
       </w:r>
       <w:r>
         <w:rPr>
           <w:rFonts w:ascii="TimesNewRomanPSMT" w:hAnsi="TimesNewRomanPSMT"/>
-          <w:sz w:val="20"/>
-          <w:szCs w:val="20"/>
+          <w:sz w:val="18"/>
+          <w:szCs w:val="18"/>
         </w:rPr>
         <w:t>compare</w:t>
       </w:r>
       <w:r>
         <w:rPr>
           <w:rFonts w:ascii="TimesNewRomanPSMT" w:hAnsi="TimesNewRomanPSMT"/>
-          <w:sz w:val="20"/>
-          <w:szCs w:val="20"/>
+          <w:sz w:val="18"/>
+          <w:szCs w:val="18"/>
         </w:rPr>
         <w:t xml:space="preserve"> the performance of different machine learning models. A consumable data set and a challenge issued in the form of a competition provided an enriching and rewarding experience for the project group.</w:t>
       </w:r>
     </w:p>
-    <w:sdt>
-      <w:sdtPr>
+    <w:p>
+      <w:pPr>
+        <w:pStyle w:val="NormalWeb"/>
+        <w:shd w:val="clear" w:color="auto" w:fill="FFFFFF"/>
+        <w:spacing w:before="120" w:beforeAutospacing="0" w:after="120" w:afterAutospacing="0"/>
+        <w:jc w:val="center"/>
         <w:rPr>
           <w:rFonts w:asciiTheme="minorHAnsi" w:eastAsiaTheme="minorHAnsi" w:hAnsiTheme="minorHAnsi" w:cstheme="minorBidi"/>
           <w:kern w:val="2"/>
           <w14:ligatures w14:val="standardContextual"/>
         </w:rPr>
-        <w:id w:val="-471364636"/>
-        <w:docPartObj>
-          <w:docPartGallery w:val="Bibliographies"/>
-          <w:docPartUnique/>
-        </w:docPartObj>
-      </w:sdtPr>
-      <w:sdtContent>
-        <w:p>
-          <w:pPr>
-            <w:pStyle w:val="NormalWeb"/>
-            <w:shd w:val="clear" w:color="auto" w:fill="FFFFFF"/>
-            <w:spacing w:before="240" w:beforeAutospacing="0" w:after="240" w:afterAutospacing="0"/>
-            <w:jc w:val="center"/>
-            <w:rPr>
-              <w:noProof/>
-            </w:rPr>
-          </w:pPr>
-          <w:r>
-            <w:rPr>
-              <w:rFonts w:ascii="TimesNewRomanPS" w:hAnsi="TimesNewRomanPS"/>
-              <w:b/>
-              <w:bCs/>
-              <w:sz w:val="20"/>
-              <w:szCs w:val="20"/>
-            </w:rPr>
-            <w:t xml:space="preserve">REFERENCES </w:t>
-          </w:r>
-        </w:p>
-        <w:sdt>
-          <w:sdtPr>
-            <w:rPr>
-              <w:rFonts w:asciiTheme="minorHAnsi" w:eastAsiaTheme="minorHAnsi" w:hAnsiTheme="minorHAnsi" w:cstheme="minorBidi"/>
-              <w:kern w:val="2"/>
-              <w14:ligatures w14:val="standardContextual"/>
-            </w:rPr>
-            <w:id w:val="111145805"/>
-            <w:bibliography/>
-          </w:sdtPr>
-          <w:sdtContent>
-            <w:p>
-              <w:pPr>
-                <w:pStyle w:val="NormalWeb"/>
-                <w:shd w:val="clear" w:color="auto" w:fill="FFFFFF"/>
-                <w:spacing w:before="120" w:beforeAutospacing="0" w:after="120" w:afterAutospacing="0"/>
-                <w:jc w:val="center"/>
-                <w:rPr>
-                  <w:noProof/>
-                </w:rPr>
-              </w:pPr>
-              <w:r>
-                <w:fldChar w:fldCharType="begin"/>
-              </w:r>
-              <w:r>
-                <w:instrText xml:space="preserve"> BIBLIOGRAPHY </w:instrText>
-              </w:r>
-              <w:r>
-                <w:fldChar w:fldCharType="separate"/>
-              </w:r>
-            </w:p>
-            <w:tbl>
-              <w:tblPr>
-                <w:tblW w:w="5000" w:type="pct"/>
-                <w:tblCellSpacing w:w="15" w:type="dxa"/>
-                <w:tblCellMar>
-                  <w:top w:w="15" w:type="dxa"/>
-                  <w:left w:w="15" w:type="dxa"/>
-                  <w:bottom w:w="15" w:type="dxa"/>
-                  <w:right w:w="15" w:type="dxa"/>
-                </w:tblCellMar>
-                <w:tblLook w:val="04A0" w:firstRow="1" w:lastRow="0" w:firstColumn="1" w:lastColumn="0" w:noHBand="0" w:noVBand="1"/>
-              </w:tblPr>
-              <w:tblGrid>
-                <w:gridCol w:w="262"/>
-                <w:gridCol w:w="4058"/>
-              </w:tblGrid>
-              <w:tr>
-                <w:trPr>
-                  <w:divId w:val="336228070"/>
-                  <w:tblCellSpacing w:w="15" w:type="dxa"/>
-                </w:trPr>
-                <w:tc>
-                  <w:tcPr>
-                    <w:tcW w:w="50" w:type="pct"/>
-                    <w:hideMark/>
-                  </w:tcPr>
-                  <w:p>
-                    <w:pPr>
-                      <w:pStyle w:val="Bibliography"/>
-                      <w:rPr>
-                        <w:rFonts w:ascii="Times New Roman" w:hAnsi="Times New Roman" w:cs="Times New Roman"/>
-                        <w:noProof/>
-                        <w:kern w:val="0"/>
-                        <w:sz w:val="16"/>
-                        <w:szCs w:val="16"/>
-                        <w14:ligatures w14:val="none"/>
-                      </w:rPr>
-                    </w:pPr>
-                    <w:r>
-                      <w:rPr>
-                        <w:rFonts w:ascii="Times New Roman" w:hAnsi="Times New Roman" w:cs="Times New Roman"/>
-                        <w:noProof/>
-                        <w:sz w:val="16"/>
-                        <w:szCs w:val="16"/>
-                      </w:rPr>
-                      <w:t xml:space="preserve">[1] </w:t>
-                    </w:r>
-                  </w:p>
-                </w:tc>
-                <w:tc>
-                  <w:tcPr>
-                    <w:tcW w:w="0" w:type="auto"/>
-                    <w:hideMark/>
-                  </w:tcPr>
-                  <w:p>
-                    <w:pPr>
-                      <w:pStyle w:val="Bibliography"/>
-                      <w:rPr>
-                        <w:rFonts w:ascii="Times New Roman" w:hAnsi="Times New Roman" w:cs="Times New Roman"/>
-                        <w:noProof/>
-                        <w:sz w:val="16"/>
-                        <w:szCs w:val="16"/>
-                      </w:rPr>
-                    </w:pPr>
-                    <w:r>
-                      <w:rPr>
-                        <w:rFonts w:ascii="Times New Roman" w:hAnsi="Times New Roman" w:cs="Times New Roman"/>
-                        <w:noProof/>
-                        <w:sz w:val="16"/>
-                        <w:szCs w:val="16"/>
-                      </w:rPr>
-                      <w:t>"Titanic - Machine Learning from Disaster," [Online]. Available: https://www.kaggle.com/competitions/titanic/overview.</w:t>
-                    </w:r>
-                  </w:p>
-                </w:tc>
-              </w:tr>
-              <w:tr>
-                <w:trPr>
-                  <w:divId w:val="336228070"/>
-                  <w:tblCellSpacing w:w="15" w:type="dxa"/>
-                </w:trPr>
-                <w:tc>
-                  <w:tcPr>
-                    <w:tcW w:w="50" w:type="pct"/>
-                    <w:hideMark/>
-                  </w:tcPr>
-                  <w:p>
-                    <w:pPr>
-                      <w:pStyle w:val="Bibliography"/>
-                      <w:rPr>
-                        <w:rFonts w:ascii="Times New Roman" w:hAnsi="Times New Roman" w:cs="Times New Roman"/>
-                        <w:noProof/>
-                        <w:sz w:val="16"/>
-                        <w:szCs w:val="16"/>
-                      </w:rPr>
-                    </w:pPr>
-                    <w:r>
-                      <w:rPr>
-                        <w:rFonts w:ascii="Times New Roman" w:hAnsi="Times New Roman" w:cs="Times New Roman"/>
-                        <w:noProof/>
-                        <w:sz w:val="16"/>
-                        <w:szCs w:val="16"/>
-                      </w:rPr>
-                      <w:t xml:space="preserve">[2] </w:t>
-                    </w:r>
-                  </w:p>
-                </w:tc>
-                <w:tc>
-                  <w:tcPr>
-                    <w:tcW w:w="0" w:type="auto"/>
-                    <w:hideMark/>
-                  </w:tcPr>
-                  <w:p>
-                    <w:pPr>
-                      <w:pStyle w:val="Bibliography"/>
-                      <w:rPr>
-                        <w:rFonts w:ascii="Times New Roman" w:hAnsi="Times New Roman" w:cs="Times New Roman"/>
-                        <w:noProof/>
-                        <w:sz w:val="16"/>
-                        <w:szCs w:val="16"/>
-                      </w:rPr>
-                    </w:pPr>
-                    <w:r>
-                      <w:rPr>
-                        <w:rFonts w:ascii="Times New Roman" w:hAnsi="Times New Roman" w:cs="Times New Roman"/>
-                        <w:noProof/>
-                        <w:sz w:val="16"/>
-                        <w:szCs w:val="16"/>
-                      </w:rPr>
-                      <w:t>"Titanic Tutorial," [Online]. Available: https://www.kaggle.com/code/alexisbcook/titanic-tutorial.</w:t>
-                    </w:r>
-                  </w:p>
-                </w:tc>
-              </w:tr>
-            </w:tbl>
-            <w:p>
-              <w:pPr>
-                <w:divId w:val="336228070"/>
-                <w:rPr>
-                  <w:rFonts w:eastAsia="Times New Roman"/>
-                  <w:noProof/>
-                </w:rPr>
-              </w:pPr>
-            </w:p>
-            <w:p>
-              <w:r>
-                <w:rPr>
-                  <w:b/>
-                  <w:bCs/>
-                  <w:noProof/>
-                </w:rPr>
-                <w:fldChar w:fldCharType="end"/>
-              </w:r>
-            </w:p>
-          </w:sdtContent>
-        </w:sdt>
-      </w:sdtContent>
-    </w:sdt>
+      </w:pPr>
+      <w:r>
+        <w:rPr>
+          <w:rFonts w:ascii="TimesNewRomanPS" w:hAnsi="TimesNewRomanPS"/>
+          <w:b/>
+          <w:bCs/>
+          <w:sz w:val="18"/>
+          <w:szCs w:val="18"/>
+        </w:rPr>
+        <w:t>REFERENCES</w:t>
+      </w:r>
+      <w:r>
+        <w:rPr>
+          <w:rFonts w:asciiTheme="minorHAnsi" w:eastAsiaTheme="minorHAnsi" w:hAnsiTheme="minorHAnsi" w:cstheme="minorBidi"/>
+          <w:kern w:val="2"/>
+          <w14:ligatures w14:val="standardContextual"/>
+        </w:rPr>
+        <w:t xml:space="preserve"> </w:t>
+      </w:r>
+    </w:p>
     <w:p>
       <w:pPr>
-        <w:ind w:left="720" w:hanging="720"/>
+        <w:pStyle w:val="NormalWeb"/>
+        <w:shd w:val="clear" w:color="auto" w:fill="FFFFFF"/>
+        <w:spacing w:before="120" w:beforeAutospacing="0" w:after="120" w:afterAutospacing="0"/>
       </w:pPr>
+      <w:r>
+        <w:rPr>
+          <w:noProof/>
+          <w:sz w:val="18"/>
+          <w:szCs w:val="18"/>
+        </w:rPr>
+        <w:t xml:space="preserve">[1] </w:t>
+      </w:r>
+      <w:r>
+        <w:rPr>
+          <w:noProof/>
+          <w:sz w:val="18"/>
+          <w:szCs w:val="18"/>
+        </w:rPr>
+        <w:tab/>
+        <w:t>"Titanic - Machine Learning from Disaster," [Online]. Available: https://www.kaggle.com/competitions/titanic/overview.</w:t>
+      </w:r>
+      <w:r>
+        <w:rPr>
+          <w:noProof/>
+          <w:sz w:val="18"/>
+          <w:szCs w:val="18"/>
+        </w:rPr>
+        <w:br/>
+      </w:r>
+      <w:r>
+        <w:rPr>
+          <w:noProof/>
+          <w:sz w:val="18"/>
+          <w:szCs w:val="18"/>
+        </w:rPr>
+        <w:t xml:space="preserve">[2] </w:t>
+      </w:r>
+      <w:r>
+        <w:rPr>
+          <w:noProof/>
+          <w:sz w:val="18"/>
+          <w:szCs w:val="18"/>
+        </w:rPr>
+        <w:tab/>
+        <w:t>"Titanic Tutorial," [Online]. Available: https://www.kaggle.com/code/alexisbcook/titanic-tutorial.</w:t>
+      </w:r>
     </w:p>
     <w:sectPr>
       <w:type w:val="continuous"/>
       <w:pgSz w:w="12240" w:h="15840"/>
-      <w:pgMar w:top="1440" w:right="1440" w:bottom="1440" w:left="1440" w:header="720" w:footer="720" w:gutter="0"/>
-      <w:cols w:num="2" w:space="720"/>
+      <w:pgMar w:top="1008" w:right="1008" w:bottom="1008" w:left="1008" w:header="720" w:footer="720" w:gutter="0"/>
+      <w:cols w:num="2" w:space="360"/>
       <w:docGrid w:linePitch="360"/>
     </w:sectPr>
   </w:body>
@@ -1880,7 +3274,6 @@
   <w:style w:type="character" w:default="1" w:styleId="DefaultParagraphFont">
     <w:name w:val="Default Paragraph Font"/>
     <w:uiPriority w:val="1"/>
-    <w:semiHidden/>
     <w:unhideWhenUsed/>
   </w:style>
   <w:style w:type="table" w:default="1" w:styleId="TableNormal">
@@ -2282,6 +3675,25 @@
     <w:uiPriority w:val="37"/>
     <w:unhideWhenUsed/>
     <w:rsid w:val="00862C74"/>
+  </w:style>
+  <w:style w:type="paragraph" w:styleId="Caption">
+    <w:name w:val="caption"/>
+    <w:basedOn w:val="Normal"/>
+    <w:next w:val="Normal"/>
+    <w:uiPriority w:val="35"/>
+    <w:unhideWhenUsed/>
+    <w:qFormat/>
+    <w:rsid w:val="008C0FDC"/>
+    <w:pPr>
+      <w:spacing w:after="200"/>
+    </w:pPr>
+    <w:rPr>
+      <w:i/>
+      <w:iCs/>
+      <w:color w:val="0E2841" w:themeColor="text2"/>
+      <w:sz w:val="18"/>
+      <w:szCs w:val="18"/>
+    </w:rPr>
   </w:style>
 </w:styles>
 </file>

</xml_diff>